<commit_message>
Retos: enunciados 40-49 del reto tres
</commit_message>
<xml_diff>
--- a/Retos/Reto 3/Enunciados/Reto40.docx
+++ b/Retos/Reto 3/Enunciados/Reto40.docx
@@ -1,20 +1,34 @@
 
 <file path=word/document.xml><?xml version="1.0" encoding="utf-8"?>
-<w:document xmlns:wpc="http://schemas.microsoft.com/office/word/2010/wordprocessingCanvas" xmlns:cx="http://schemas.microsoft.com/office/drawing/2014/chartex" xmlns:cx1="http://schemas.microsoft.com/office/drawing/2015/9/8/chartex" xmlns:cx2="http://schemas.microsoft.com/office/drawing/2015/10/21/chartex" xmlns:cx3="http://schemas.microsoft.com/office/drawing/2016/5/9/chartex" xmlns:cx4="http://schemas.microsoft.com/office/drawing/2016/5/10/chartex" xmlns:cx5="http://schemas.microsoft.com/office/drawing/2016/5/11/chartex" xmlns:cx6="http://schemas.microsoft.com/office/drawing/2016/5/12/chartex" xmlns:cx7="http://schemas.microsoft.com/office/drawing/2016/5/13/chartex" xmlns:cx8="http://schemas.microsoft.com/office/drawing/2016/5/14/chartex" xmlns:mc="http://schemas.openxmlformats.org/markup-compatibility/2006" xmlns:aink="http://schemas.microsoft.com/office/drawing/2016/ink" xmlns:am3d="http://schemas.microsoft.com/office/drawing/2017/model3d" xmlns:o="urn:schemas-microsoft-com:office:office" xmlns:r="http://schemas.openxmlformats.org/officeDocument/2006/relationships" xmlns:m="http://schemas.openxmlformats.org/officeDocument/2006/math" xmlns:v="urn:schemas-microsoft-com:vml" xmlns:wp14="http://schemas.microsoft.com/office/word/2010/wordprocessingDrawing" xmlns:wp="http://schemas.openxmlformats.org/drawingml/2006/wordprocessingDrawing" xmlns:w10="urn:schemas-microsoft-com:office:word" xmlns:w="http://schemas.openxmlformats.org/wordprocessingml/2006/main" xmlns:w14="http://schemas.microsoft.com/office/word/2010/wordml" xmlns:w15="http://schemas.microsoft.com/office/word/2012/wordml" xmlns:w16cex="http://schemas.microsoft.com/office/word/2018/wordml/cex" xmlns:w16cid="http://schemas.microsoft.com/office/word/2016/wordml/cid" xmlns:w16="http://schemas.microsoft.com/office/word/2018/wordml" xmlns:w16se="http://schemas.microsoft.com/office/word/2015/wordml/symex" xmlns:wpg="http://schemas.microsoft.com/office/word/2010/wordprocessingGroup" xmlns:wpi="http://schemas.microsoft.com/office/word/2010/wordprocessingInk" xmlns:wne="http://schemas.microsoft.com/office/word/2006/wordml" xmlns:wps="http://schemas.microsoft.com/office/word/2010/wordprocessingShape" mc:Ignorable="w14 w15 w16se w16cid w16 w16cex wp14">
+<w:document xmlns:wpc="http://schemas.microsoft.com/office/word/2010/wordprocessingCanvas" xmlns:cx="http://schemas.microsoft.com/office/drawing/2014/chartex" xmlns:cx1="http://schemas.microsoft.com/office/drawing/2015/9/8/chartex" xmlns:cx2="http://schemas.microsoft.com/office/drawing/2015/10/21/chartex" xmlns:cx3="http://schemas.microsoft.com/office/drawing/2016/5/9/chartex" xmlns:cx4="http://schemas.microsoft.com/office/drawing/2016/5/10/chartex" xmlns:cx5="http://schemas.microsoft.com/office/drawing/2016/5/11/chartex" xmlns:cx6="http://schemas.microsoft.com/office/drawing/2016/5/12/chartex" xmlns:cx7="http://schemas.microsoft.com/office/drawing/2016/5/13/chartex" xmlns:cx8="http://schemas.microsoft.com/office/drawing/2016/5/14/chartex" xmlns:mc="http://schemas.openxmlformats.org/markup-compatibility/2006" xmlns:aink="http://schemas.microsoft.com/office/drawing/2016/ink" xmlns:am3d="http://schemas.microsoft.com/office/drawing/2017/model3d" xmlns:o="urn:schemas-microsoft-com:office:office" xmlns:r="http://schemas.openxmlformats.org/officeDocument/2006/relationships" xmlns:m="http://schemas.openxmlformats.org/officeDocument/2006/math" xmlns:v="urn:schemas-microsoft-com:vml" xmlns:wp14="http://schemas.microsoft.com/office/word/2010/wordprocessingDrawing" xmlns:wp="http://schemas.openxmlformats.org/drawingml/2006/wordprocessingDrawing" xmlns:w10="urn:schemas-microsoft-com:office:word" xmlns:w="http://schemas.openxmlformats.org/wordprocessingml/2006/main" xmlns:w14="http://schemas.microsoft.com/office/word/2010/wordml" xmlns:w15="http://schemas.microsoft.com/office/word/2012/wordml" xmlns:w16cex="http://schemas.microsoft.com/office/word/2018/wordml/cex" xmlns:w16cid="http://schemas.microsoft.com/office/word/2016/wordml/cid" xmlns:w16="http://schemas.microsoft.com/office/word/2018/wordml" xmlns:w16sdtdh="http://schemas.microsoft.com/office/word/2020/wordml/sdtdatahash" xmlns:w16se="http://schemas.microsoft.com/office/word/2015/wordml/symex" xmlns:wpg="http://schemas.microsoft.com/office/word/2010/wordprocessingGroup" xmlns:wpi="http://schemas.microsoft.com/office/word/2010/wordprocessingInk" xmlns:wne="http://schemas.microsoft.com/office/word/2006/wordml" xmlns:wps="http://schemas.microsoft.com/office/word/2010/wordprocessingShape" mc:Ignorable="w14 w15 w16se w16cid w16 w16cex w16sdtdh wp14">
   <w:body>
     <w:p>
       <w:pPr>
         <w:jc w:val="center"/>
         <w:rPr>
-          <w:rFonts w:ascii="Arial" w:eastAsia="Arial" w:hAnsi="Arial" w:cs="Arial"/>
+          <w:rFonts w:asciiTheme="minorHAnsi" w:eastAsia="Arial" w:hAnsiTheme="minorHAnsi" w:cstheme="minorHAnsi"/>
         </w:rPr>
       </w:pPr>
       <w:r>
         <w:rPr>
-          <w:rFonts w:ascii="Arial" w:eastAsia="Arial" w:hAnsi="Arial" w:cs="Arial"/>
+          <w:rFonts w:asciiTheme="minorHAnsi" w:eastAsia="Arial" w:hAnsiTheme="minorHAnsi" w:cstheme="minorHAnsi"/>
           <w:b/>
         </w:rPr>
-        <w:t>RETO 2.40</w:t>
+        <w:t xml:space="preserve">RETO </w:t>
+      </w:r>
+      <w:r>
+        <w:rPr>
+          <w:rFonts w:asciiTheme="minorHAnsi" w:eastAsia="Arial" w:hAnsiTheme="minorHAnsi" w:cstheme="minorHAnsi"/>
+          <w:b/>
+        </w:rPr>
+        <w:t>3</w:t>
+      </w:r>
+      <w:r>
+        <w:rPr>
+          <w:rFonts w:asciiTheme="minorHAnsi" w:eastAsia="Arial" w:hAnsiTheme="minorHAnsi" w:cstheme="minorHAnsi"/>
+          <w:b/>
+        </w:rPr>
+        <w:t>.40</w:t>
       </w:r>
     </w:p>
     <w:tbl>
@@ -56,12 +70,12 @@
               <w:widowControl w:val="0"/>
               <w:spacing w:line="240" w:lineRule="auto"/>
               <w:rPr>
-                <w:rFonts w:ascii="Arial" w:eastAsia="Arial" w:hAnsi="Arial" w:cs="Arial"/>
-              </w:rPr>
-            </w:pPr>
-            <w:r>
-              <w:rPr>
-                <w:rFonts w:ascii="Arial" w:eastAsia="Arial" w:hAnsi="Arial" w:cs="Arial"/>
+                <w:rFonts w:asciiTheme="minorHAnsi" w:eastAsia="Arial" w:hAnsiTheme="minorHAnsi" w:cstheme="minorHAnsi"/>
+              </w:rPr>
+            </w:pPr>
+            <w:r>
+              <w:rPr>
+                <w:rFonts w:asciiTheme="minorHAnsi" w:eastAsia="Arial" w:hAnsiTheme="minorHAnsi" w:cstheme="minorHAnsi"/>
               </w:rPr>
               <w:t>Nombre del reto:</w:t>
             </w:r>
@@ -83,12 +97,12 @@
               <w:widowControl w:val="0"/>
               <w:spacing w:line="240" w:lineRule="auto"/>
               <w:rPr>
-                <w:rFonts w:ascii="Arial" w:eastAsia="Arial" w:hAnsi="Arial" w:cs="Arial"/>
-              </w:rPr>
-            </w:pPr>
-            <w:r>
-              <w:rPr>
-                <w:rFonts w:ascii="Arial" w:eastAsia="Arial" w:hAnsi="Arial" w:cs="Arial"/>
+                <w:rFonts w:asciiTheme="minorHAnsi" w:eastAsia="Arial" w:hAnsiTheme="minorHAnsi" w:cstheme="minorHAnsi"/>
+              </w:rPr>
+            </w:pPr>
+            <w:r>
+              <w:rPr>
+                <w:rFonts w:asciiTheme="minorHAnsi" w:eastAsia="Arial" w:hAnsiTheme="minorHAnsi" w:cstheme="minorHAnsi"/>
               </w:rPr>
               <w:t>Detección de Enfermedades De Transmisión Alimentaria</w:t>
             </w:r>
@@ -117,12 +131,12 @@
               <w:spacing w:line="240" w:lineRule="auto"/>
               <w:jc w:val="center"/>
               <w:rPr>
-                <w:rFonts w:ascii="Arial" w:eastAsia="Arial" w:hAnsi="Arial" w:cs="Arial"/>
-              </w:rPr>
-            </w:pPr>
-            <w:r>
-              <w:rPr>
-                <w:rFonts w:ascii="Arial" w:eastAsia="Arial" w:hAnsi="Arial" w:cs="Arial"/>
+                <w:rFonts w:asciiTheme="minorHAnsi" w:eastAsia="Arial" w:hAnsiTheme="minorHAnsi" w:cstheme="minorHAnsi"/>
+              </w:rPr>
+            </w:pPr>
+            <w:r>
+              <w:rPr>
+                <w:rFonts w:asciiTheme="minorHAnsi" w:eastAsia="Arial" w:hAnsiTheme="minorHAnsi" w:cstheme="minorHAnsi"/>
               </w:rPr>
               <w:t>Descripción del reto con su respectiva solución:</w:t>
             </w:r>
@@ -150,13 +164,13 @@
               <w:widowControl w:val="0"/>
               <w:jc w:val="both"/>
               <w:rPr>
-                <w:rFonts w:ascii="Arial" w:eastAsia="Arial" w:hAnsi="Arial" w:cs="Arial"/>
-                <w:highlight w:val="white"/>
-              </w:rPr>
-            </w:pPr>
-            <w:r>
-              <w:rPr>
-                <w:rFonts w:ascii="Arial" w:eastAsia="Arial" w:hAnsi="Arial" w:cs="Arial"/>
+                <w:rFonts w:asciiTheme="minorHAnsi" w:eastAsia="Arial" w:hAnsiTheme="minorHAnsi" w:cstheme="minorHAnsi"/>
+                <w:highlight w:val="white"/>
+              </w:rPr>
+            </w:pPr>
+            <w:r>
+              <w:rPr>
+                <w:rFonts w:asciiTheme="minorHAnsi" w:eastAsia="Arial" w:hAnsiTheme="minorHAnsi" w:cstheme="minorHAnsi"/>
                 <w:highlight w:val="white"/>
               </w:rPr>
               <w:t xml:space="preserve">Un centro de salud desea iniciar una investigación relacionada con las enfermedades de transmisión alimentaria. </w:t>
@@ -167,25 +181,21 @@
               <w:widowControl w:val="0"/>
               <w:jc w:val="both"/>
               <w:rPr>
-                <w:rFonts w:ascii="Arial" w:eastAsia="Arial" w:hAnsi="Arial" w:cs="Arial"/>
-                <w:color w:val="202122"/>
-                <w:sz w:val="21"/>
-                <w:szCs w:val="21"/>
-              </w:rPr>
-            </w:pPr>
-            <w:r>
-              <w:rPr>
-                <w:rFonts w:ascii="Arial" w:eastAsia="Arial" w:hAnsi="Arial" w:cs="Arial"/>
+                <w:rFonts w:asciiTheme="minorHAnsi" w:eastAsia="Arial" w:hAnsiTheme="minorHAnsi" w:cstheme="minorHAnsi"/>
+                <w:color w:val="202122"/>
+              </w:rPr>
+            </w:pPr>
+            <w:r>
+              <w:rPr>
+                <w:rFonts w:asciiTheme="minorHAnsi" w:eastAsia="Arial" w:hAnsiTheme="minorHAnsi" w:cstheme="minorHAnsi"/>
                 <w:highlight w:val="white"/>
               </w:rPr>
               <w:t xml:space="preserve">En el proceso de diagnóstico el profesional de la salud realiza la valoración inicial del paciente en la cual deberá identificar si se padece o no de alguno o algunos de los siguientes síntomas: </w:t>
             </w:r>
             <w:r>
               <w:rPr>
-                <w:rFonts w:ascii="Arial" w:eastAsia="Arial" w:hAnsi="Arial" w:cs="Arial"/>
-                <w:color w:val="202122"/>
-                <w:sz w:val="21"/>
-                <w:szCs w:val="21"/>
+                <w:rFonts w:asciiTheme="minorHAnsi" w:eastAsia="Arial" w:hAnsiTheme="minorHAnsi" w:cstheme="minorHAnsi"/>
+                <w:color w:val="202122"/>
               </w:rPr>
               <w:t>Náuseas, vómitos, dolor abdominal, diarrea y fiebre.</w:t>
             </w:r>
@@ -195,18 +205,14 @@
               <w:widowControl w:val="0"/>
               <w:jc w:val="both"/>
               <w:rPr>
-                <w:rFonts w:ascii="Arial" w:eastAsia="Arial" w:hAnsi="Arial" w:cs="Arial"/>
-                <w:color w:val="202122"/>
-                <w:sz w:val="21"/>
-                <w:szCs w:val="21"/>
-              </w:rPr>
-            </w:pPr>
-            <w:r>
-              <w:rPr>
-                <w:rFonts w:ascii="Arial" w:eastAsia="Arial" w:hAnsi="Arial" w:cs="Arial"/>
-                <w:color w:val="202122"/>
-                <w:sz w:val="21"/>
-                <w:szCs w:val="21"/>
+                <w:rFonts w:asciiTheme="minorHAnsi" w:eastAsia="Arial" w:hAnsiTheme="minorHAnsi" w:cstheme="minorHAnsi"/>
+                <w:color w:val="202122"/>
+              </w:rPr>
+            </w:pPr>
+            <w:r>
+              <w:rPr>
+                <w:rFonts w:asciiTheme="minorHAnsi" w:eastAsia="Arial" w:hAnsiTheme="minorHAnsi" w:cstheme="minorHAnsi"/>
+                <w:color w:val="202122"/>
               </w:rPr>
               <w:t>Una vez valorados los síntomas se verifica con la siguiente tabla cuál es la posible enfermedad de transmisión alimentaria que pudiera tener el paciente:</w:t>
             </w:r>
@@ -216,14 +222,15 @@
               <w:widowControl w:val="0"/>
               <w:jc w:val="both"/>
               <w:rPr>
-                <w:rFonts w:ascii="Arial" w:eastAsia="Arial" w:hAnsi="Arial" w:cs="Arial"/>
+                <w:rFonts w:asciiTheme="minorHAnsi" w:eastAsia="Arial" w:hAnsiTheme="minorHAnsi" w:cstheme="minorHAnsi"/>
                 <w:highlight w:val="white"/>
               </w:rPr>
             </w:pPr>
           </w:p>
           <w:tbl>
             <w:tblPr>
-              <w:tblW w:w="8537" w:type="dxa"/>
+              <w:tblW w:w="8923" w:type="dxa"/>
+              <w:jc w:val="center"/>
               <w:tblBorders>
                 <w:top w:val="single" w:sz="8" w:space="0" w:color="000000"/>
                 <w:left w:val="single" w:sz="8" w:space="0" w:color="000000"/>
@@ -236,21 +243,24 @@
               <w:tblLook w:val="0600" w:firstRow="0" w:lastRow="0" w:firstColumn="0" w:lastColumn="0" w:noHBand="1" w:noVBand="1"/>
             </w:tblPr>
             <w:tblGrid>
-              <w:gridCol w:w="2228"/>
+              <w:gridCol w:w="2614"/>
               <w:gridCol w:w="1456"/>
               <w:gridCol w:w="4853"/>
             </w:tblGrid>
             <w:tr>
+              <w:trPr>
+                <w:jc w:val="center"/>
+              </w:trPr>
               <w:tc>
                 <w:tcPr>
-                  <w:tcW w:w="2228" w:type="dxa"/>
+                  <w:tcW w:w="2614" w:type="dxa"/>
                   <w:tcBorders>
                     <w:top w:val="single" w:sz="6" w:space="0" w:color="A2A9B1"/>
                     <w:left w:val="single" w:sz="6" w:space="0" w:color="A2A9B1"/>
                     <w:bottom w:val="single" w:sz="6" w:space="0" w:color="A2A9B1"/>
                     <w:right w:val="single" w:sz="6" w:space="0" w:color="A2A9B1"/>
                   </w:tcBorders>
-                  <w:shd w:val="clear" w:color="auto" w:fill="EAECF0"/>
+                  <w:shd w:val="clear" w:color="auto" w:fill="D9D9D9" w:themeFill="background1" w:themeFillShade="D9"/>
                   <w:tcMar>
                     <w:top w:w="40" w:type="dxa"/>
                     <w:left w:w="80" w:type="dxa"/>
@@ -263,19 +273,15 @@
                     <w:spacing w:before="220" w:after="220"/>
                     <w:jc w:val="center"/>
                     <w:rPr>
-                      <w:rFonts w:ascii="Arial" w:eastAsia="Arial" w:hAnsi="Arial" w:cs="Arial"/>
+                      <w:rFonts w:asciiTheme="minorHAnsi" w:eastAsia="Arial" w:hAnsiTheme="minorHAnsi" w:cstheme="minorHAnsi"/>
                       <w:color w:val="202122"/>
-                      <w:sz w:val="21"/>
-                      <w:szCs w:val="21"/>
                     </w:rPr>
                   </w:pPr>
                   <w:r>
                     <w:rPr>
-                      <w:rFonts w:ascii="Arial" w:eastAsia="Arial" w:hAnsi="Arial" w:cs="Arial"/>
+                      <w:rFonts w:asciiTheme="minorHAnsi" w:eastAsia="Arial" w:hAnsiTheme="minorHAnsi" w:cstheme="minorHAnsi"/>
                       <w:b/>
                       <w:color w:val="202122"/>
-                      <w:sz w:val="21"/>
-                      <w:szCs w:val="21"/>
                     </w:rPr>
                     <w:t>Enfermedad</w:t>
                   </w:r>
@@ -290,7 +296,7 @@
                     <w:bottom w:val="single" w:sz="6" w:space="0" w:color="A2A9B1"/>
                     <w:right w:val="single" w:sz="6" w:space="0" w:color="A2A9B1"/>
                   </w:tcBorders>
-                  <w:shd w:val="clear" w:color="auto" w:fill="EAECF0"/>
+                  <w:shd w:val="clear" w:color="auto" w:fill="D9D9D9" w:themeFill="background1" w:themeFillShade="D9"/>
                   <w:tcMar>
                     <w:top w:w="40" w:type="dxa"/>
                     <w:left w:w="80" w:type="dxa"/>
@@ -303,19 +309,15 @@
                     <w:spacing w:before="220" w:after="220"/>
                     <w:jc w:val="center"/>
                     <w:rPr>
-                      <w:rFonts w:ascii="Arial" w:eastAsia="Arial" w:hAnsi="Arial" w:cs="Arial"/>
+                      <w:rFonts w:asciiTheme="minorHAnsi" w:eastAsia="Arial" w:hAnsiTheme="minorHAnsi" w:cstheme="minorHAnsi"/>
                       <w:color w:val="202122"/>
-                      <w:sz w:val="21"/>
-                      <w:szCs w:val="21"/>
                     </w:rPr>
                   </w:pPr>
                   <w:r>
                     <w:rPr>
-                      <w:rFonts w:ascii="Arial" w:eastAsia="Arial" w:hAnsi="Arial" w:cs="Arial"/>
+                      <w:rFonts w:asciiTheme="minorHAnsi" w:eastAsia="Arial" w:hAnsiTheme="minorHAnsi" w:cstheme="minorHAnsi"/>
                       <w:b/>
                       <w:color w:val="202122"/>
-                      <w:sz w:val="21"/>
-                      <w:szCs w:val="21"/>
                     </w:rPr>
                     <w:t>Clasificación</w:t>
                   </w:r>
@@ -330,7 +332,7 @@
                     <w:bottom w:val="single" w:sz="6" w:space="0" w:color="A2A9B1"/>
                     <w:right w:val="single" w:sz="6" w:space="0" w:color="A2A9B1"/>
                   </w:tcBorders>
-                  <w:shd w:val="clear" w:color="auto" w:fill="EAECF0"/>
+                  <w:shd w:val="clear" w:color="auto" w:fill="D9D9D9" w:themeFill="background1" w:themeFillShade="D9"/>
                   <w:tcMar>
                     <w:top w:w="40" w:type="dxa"/>
                     <w:left w:w="80" w:type="dxa"/>
@@ -343,19 +345,15 @@
                     <w:spacing w:before="220" w:after="220"/>
                     <w:jc w:val="center"/>
                     <w:rPr>
-                      <w:rFonts w:ascii="Arial" w:eastAsia="Arial" w:hAnsi="Arial" w:cs="Arial"/>
+                      <w:rFonts w:asciiTheme="minorHAnsi" w:eastAsia="Arial" w:hAnsiTheme="minorHAnsi" w:cstheme="minorHAnsi"/>
                       <w:color w:val="202122"/>
-                      <w:sz w:val="21"/>
-                      <w:szCs w:val="21"/>
                     </w:rPr>
                   </w:pPr>
                   <w:r>
                     <w:rPr>
-                      <w:rFonts w:ascii="Arial" w:eastAsia="Arial" w:hAnsi="Arial" w:cs="Arial"/>
+                      <w:rFonts w:asciiTheme="minorHAnsi" w:eastAsia="Arial" w:hAnsiTheme="minorHAnsi" w:cstheme="minorHAnsi"/>
                       <w:b/>
                       <w:color w:val="202122"/>
-                      <w:sz w:val="21"/>
-                      <w:szCs w:val="21"/>
                     </w:rPr>
                     <w:t>Síntomas</w:t>
                   </w:r>
@@ -363,9 +361,12 @@
               </w:tc>
             </w:tr>
             <w:tr>
+              <w:trPr>
+                <w:jc w:val="center"/>
+              </w:trPr>
               <w:tc>
                 <w:tcPr>
-                  <w:tcW w:w="2228" w:type="dxa"/>
+                  <w:tcW w:w="2614" w:type="dxa"/>
                   <w:tcBorders>
                     <w:top w:val="single" w:sz="6" w:space="0" w:color="A2A9B1"/>
                     <w:left w:val="single" w:sz="6" w:space="0" w:color="A2A9B1"/>
@@ -383,13 +384,13 @@
                   <w:pPr>
                     <w:spacing w:before="220" w:after="220"/>
                     <w:rPr>
-                      <w:rFonts w:ascii="Arial" w:eastAsia="Arial" w:hAnsi="Arial" w:cs="Arial"/>
+                      <w:rFonts w:asciiTheme="minorHAnsi" w:eastAsia="Arial" w:hAnsiTheme="minorHAnsi" w:cstheme="minorHAnsi"/>
                       <w:highlight w:val="white"/>
                     </w:rPr>
                   </w:pPr>
                   <w:r>
                     <w:rPr>
-                      <w:rFonts w:ascii="Arial" w:eastAsia="Arial" w:hAnsi="Arial" w:cs="Arial"/>
+                      <w:rFonts w:asciiTheme="minorHAnsi" w:eastAsia="Arial" w:hAnsiTheme="minorHAnsi" w:cstheme="minorHAnsi"/>
                       <w:highlight w:val="white"/>
                     </w:rPr>
                     <w:t>Staphylococcus aureus</w:t>
@@ -416,18 +417,14 @@
                   <w:pPr>
                     <w:spacing w:before="220" w:after="220"/>
                     <w:rPr>
-                      <w:rFonts w:ascii="Arial" w:eastAsia="Arial" w:hAnsi="Arial" w:cs="Arial"/>
+                      <w:rFonts w:asciiTheme="minorHAnsi" w:eastAsia="Arial" w:hAnsiTheme="minorHAnsi" w:cstheme="minorHAnsi"/>
                       <w:color w:val="202122"/>
-                      <w:sz w:val="21"/>
-                      <w:szCs w:val="21"/>
                     </w:rPr>
                   </w:pPr>
                   <w:r>
                     <w:rPr>
-                      <w:rFonts w:ascii="Arial" w:eastAsia="Arial" w:hAnsi="Arial" w:cs="Arial"/>
+                      <w:rFonts w:asciiTheme="minorHAnsi" w:eastAsia="Arial" w:hAnsiTheme="minorHAnsi" w:cstheme="minorHAnsi"/>
                       <w:color w:val="202122"/>
-                      <w:sz w:val="21"/>
-                      <w:szCs w:val="21"/>
                     </w:rPr>
                     <w:t>Bacteriano</w:t>
                   </w:r>
@@ -453,18 +450,14 @@
                   <w:pPr>
                     <w:spacing w:before="220" w:after="220"/>
                     <w:rPr>
-                      <w:rFonts w:ascii="Arial" w:eastAsia="Arial" w:hAnsi="Arial" w:cs="Arial"/>
+                      <w:rFonts w:asciiTheme="minorHAnsi" w:eastAsia="Arial" w:hAnsiTheme="minorHAnsi" w:cstheme="minorHAnsi"/>
                       <w:color w:val="202122"/>
-                      <w:sz w:val="21"/>
-                      <w:szCs w:val="21"/>
                     </w:rPr>
                   </w:pPr>
                   <w:r>
                     <w:rPr>
-                      <w:rFonts w:ascii="Arial" w:eastAsia="Arial" w:hAnsi="Arial" w:cs="Arial"/>
+                      <w:rFonts w:asciiTheme="minorHAnsi" w:eastAsia="Arial" w:hAnsiTheme="minorHAnsi" w:cstheme="minorHAnsi"/>
                       <w:color w:val="202122"/>
-                      <w:sz w:val="21"/>
-                      <w:szCs w:val="21"/>
                     </w:rPr>
                     <w:t>Náuseas, vómitos, dolor abdominal, fiebre, diarrea</w:t>
                   </w:r>
@@ -472,9 +465,12 @@
               </w:tc>
             </w:tr>
             <w:tr>
+              <w:trPr>
+                <w:jc w:val="center"/>
+              </w:trPr>
               <w:tc>
                 <w:tcPr>
-                  <w:tcW w:w="2228" w:type="dxa"/>
+                  <w:tcW w:w="2614" w:type="dxa"/>
                   <w:tcBorders>
                     <w:top w:val="single" w:sz="6" w:space="0" w:color="A2A9B1"/>
                     <w:left w:val="single" w:sz="6" w:space="0" w:color="A2A9B1"/>
@@ -492,13 +488,13 @@
                   <w:pPr>
                     <w:spacing w:before="220" w:after="220"/>
                     <w:rPr>
-                      <w:rFonts w:ascii="Arial" w:eastAsia="Arial" w:hAnsi="Arial" w:cs="Arial"/>
+                      <w:rFonts w:asciiTheme="minorHAnsi" w:eastAsia="Arial" w:hAnsiTheme="minorHAnsi" w:cstheme="minorHAnsi"/>
                       <w:highlight w:val="white"/>
                     </w:rPr>
                   </w:pPr>
                   <w:r>
                     <w:rPr>
-                      <w:rFonts w:ascii="Arial" w:eastAsia="Arial" w:hAnsi="Arial" w:cs="Arial"/>
+                      <w:rFonts w:asciiTheme="minorHAnsi" w:eastAsia="Arial" w:hAnsiTheme="minorHAnsi" w:cstheme="minorHAnsi"/>
                       <w:highlight w:val="white"/>
                     </w:rPr>
                     <w:t>Bacillus cereus</w:t>
@@ -525,18 +521,14 @@
                   <w:pPr>
                     <w:spacing w:before="220" w:after="220"/>
                     <w:rPr>
-                      <w:rFonts w:ascii="Arial" w:eastAsia="Arial" w:hAnsi="Arial" w:cs="Arial"/>
+                      <w:rFonts w:asciiTheme="minorHAnsi" w:eastAsia="Arial" w:hAnsiTheme="minorHAnsi" w:cstheme="minorHAnsi"/>
                       <w:color w:val="202122"/>
-                      <w:sz w:val="21"/>
-                      <w:szCs w:val="21"/>
                     </w:rPr>
                   </w:pPr>
                   <w:r>
                     <w:rPr>
-                      <w:rFonts w:ascii="Arial" w:eastAsia="Arial" w:hAnsi="Arial" w:cs="Arial"/>
+                      <w:rFonts w:asciiTheme="minorHAnsi" w:eastAsia="Arial" w:hAnsiTheme="minorHAnsi" w:cstheme="minorHAnsi"/>
                       <w:color w:val="202122"/>
-                      <w:sz w:val="21"/>
-                      <w:szCs w:val="21"/>
                     </w:rPr>
                     <w:t>Bacteriano</w:t>
                   </w:r>
@@ -562,18 +554,14 @@
                   <w:pPr>
                     <w:spacing w:before="220" w:after="220"/>
                     <w:rPr>
-                      <w:rFonts w:ascii="Arial" w:eastAsia="Arial" w:hAnsi="Arial" w:cs="Arial"/>
+                      <w:rFonts w:asciiTheme="minorHAnsi" w:eastAsia="Arial" w:hAnsiTheme="minorHAnsi" w:cstheme="minorHAnsi"/>
                       <w:color w:val="202122"/>
-                      <w:sz w:val="21"/>
-                      <w:szCs w:val="21"/>
                     </w:rPr>
                   </w:pPr>
                   <w:r>
                     <w:rPr>
-                      <w:rFonts w:ascii="Arial" w:eastAsia="Arial" w:hAnsi="Arial" w:cs="Arial"/>
+                      <w:rFonts w:asciiTheme="minorHAnsi" w:eastAsia="Arial" w:hAnsiTheme="minorHAnsi" w:cstheme="minorHAnsi"/>
                       <w:color w:val="202122"/>
-                      <w:sz w:val="21"/>
-                      <w:szCs w:val="21"/>
                     </w:rPr>
                     <w:t>Náuseas, vómito</w:t>
                   </w:r>
@@ -581,9 +569,12 @@
               </w:tc>
             </w:tr>
             <w:tr>
+              <w:trPr>
+                <w:jc w:val="center"/>
+              </w:trPr>
               <w:tc>
                 <w:tcPr>
-                  <w:tcW w:w="2228" w:type="dxa"/>
+                  <w:tcW w:w="2614" w:type="dxa"/>
                   <w:tcBorders>
                     <w:top w:val="single" w:sz="6" w:space="0" w:color="A2A9B1"/>
                     <w:left w:val="single" w:sz="6" w:space="0" w:color="A2A9B1"/>
@@ -601,13 +592,13 @@
                   <w:pPr>
                     <w:spacing w:before="220" w:after="220"/>
                     <w:rPr>
-                      <w:rFonts w:ascii="Arial" w:eastAsia="Arial" w:hAnsi="Arial" w:cs="Arial"/>
+                      <w:rFonts w:asciiTheme="minorHAnsi" w:eastAsia="Arial" w:hAnsiTheme="minorHAnsi" w:cstheme="minorHAnsi"/>
                       <w:highlight w:val="white"/>
                     </w:rPr>
                   </w:pPr>
                   <w:r>
                     <w:rPr>
-                      <w:rFonts w:ascii="Arial" w:eastAsia="Arial" w:hAnsi="Arial" w:cs="Arial"/>
+                      <w:rFonts w:asciiTheme="minorHAnsi" w:eastAsia="Arial" w:hAnsiTheme="minorHAnsi" w:cstheme="minorHAnsi"/>
                       <w:highlight w:val="white"/>
                     </w:rPr>
                     <w:t>Taenia saginata</w:t>
@@ -634,18 +625,14 @@
                   <w:pPr>
                     <w:spacing w:before="220" w:after="220"/>
                     <w:rPr>
-                      <w:rFonts w:ascii="Arial" w:eastAsia="Arial" w:hAnsi="Arial" w:cs="Arial"/>
+                      <w:rFonts w:asciiTheme="minorHAnsi" w:eastAsia="Arial" w:hAnsiTheme="minorHAnsi" w:cstheme="minorHAnsi"/>
                       <w:color w:val="202122"/>
-                      <w:sz w:val="21"/>
-                      <w:szCs w:val="21"/>
                     </w:rPr>
                   </w:pPr>
                   <w:r>
                     <w:rPr>
-                      <w:rFonts w:ascii="Arial" w:eastAsia="Arial" w:hAnsi="Arial" w:cs="Arial"/>
+                      <w:rFonts w:asciiTheme="minorHAnsi" w:eastAsia="Arial" w:hAnsiTheme="minorHAnsi" w:cstheme="minorHAnsi"/>
                       <w:color w:val="202122"/>
-                      <w:sz w:val="21"/>
-                      <w:szCs w:val="21"/>
                     </w:rPr>
                     <w:t>Parasitaria</w:t>
                   </w:r>
@@ -671,18 +658,14 @@
                   <w:pPr>
                     <w:spacing w:before="220" w:after="220"/>
                     <w:rPr>
-                      <w:rFonts w:ascii="Arial" w:eastAsia="Arial" w:hAnsi="Arial" w:cs="Arial"/>
+                      <w:rFonts w:asciiTheme="minorHAnsi" w:eastAsia="Arial" w:hAnsiTheme="minorHAnsi" w:cstheme="minorHAnsi"/>
                       <w:color w:val="202122"/>
-                      <w:sz w:val="21"/>
-                      <w:szCs w:val="21"/>
                     </w:rPr>
                   </w:pPr>
                   <w:r>
                     <w:rPr>
-                      <w:rFonts w:ascii="Arial" w:eastAsia="Arial" w:hAnsi="Arial" w:cs="Arial"/>
+                      <w:rFonts w:asciiTheme="minorHAnsi" w:eastAsia="Arial" w:hAnsiTheme="minorHAnsi" w:cstheme="minorHAnsi"/>
                       <w:color w:val="202122"/>
-                      <w:sz w:val="21"/>
-                      <w:szCs w:val="21"/>
                     </w:rPr>
                     <w:t>Dolor abdominal, fiebre</w:t>
                   </w:r>
@@ -690,9 +673,12 @@
               </w:tc>
             </w:tr>
             <w:tr>
+              <w:trPr>
+                <w:jc w:val="center"/>
+              </w:trPr>
               <w:tc>
                 <w:tcPr>
-                  <w:tcW w:w="2228" w:type="dxa"/>
+                  <w:tcW w:w="2614" w:type="dxa"/>
                   <w:tcBorders>
                     <w:top w:val="single" w:sz="6" w:space="0" w:color="A2A9B1"/>
                     <w:left w:val="single" w:sz="6" w:space="0" w:color="A2A9B1"/>
@@ -710,13 +696,13 @@
                   <w:pPr>
                     <w:spacing w:before="220" w:after="220"/>
                     <w:rPr>
-                      <w:rFonts w:ascii="Arial" w:eastAsia="Arial" w:hAnsi="Arial" w:cs="Arial"/>
+                      <w:rFonts w:asciiTheme="minorHAnsi" w:eastAsia="Arial" w:hAnsiTheme="minorHAnsi" w:cstheme="minorHAnsi"/>
                       <w:highlight w:val="white"/>
                     </w:rPr>
                   </w:pPr>
                   <w:r>
                     <w:rPr>
-                      <w:rFonts w:ascii="Arial" w:eastAsia="Arial" w:hAnsi="Arial" w:cs="Arial"/>
+                      <w:rFonts w:asciiTheme="minorHAnsi" w:eastAsia="Arial" w:hAnsiTheme="minorHAnsi" w:cstheme="minorHAnsi"/>
                       <w:highlight w:val="white"/>
                     </w:rPr>
                     <w:t>Norovirus</w:t>
@@ -743,18 +729,14 @@
                   <w:pPr>
                     <w:spacing w:before="220" w:after="220"/>
                     <w:rPr>
-                      <w:rFonts w:ascii="Arial" w:eastAsia="Arial" w:hAnsi="Arial" w:cs="Arial"/>
+                      <w:rFonts w:asciiTheme="minorHAnsi" w:eastAsia="Arial" w:hAnsiTheme="minorHAnsi" w:cstheme="minorHAnsi"/>
                       <w:color w:val="202122"/>
-                      <w:sz w:val="21"/>
-                      <w:szCs w:val="21"/>
                     </w:rPr>
                   </w:pPr>
                   <w:r>
                     <w:rPr>
-                      <w:rFonts w:ascii="Arial" w:eastAsia="Arial" w:hAnsi="Arial" w:cs="Arial"/>
+                      <w:rFonts w:asciiTheme="minorHAnsi" w:eastAsia="Arial" w:hAnsiTheme="minorHAnsi" w:cstheme="minorHAnsi"/>
                       <w:color w:val="202122"/>
-                      <w:sz w:val="21"/>
-                      <w:szCs w:val="21"/>
                     </w:rPr>
                     <w:t>Viral</w:t>
                   </w:r>
@@ -780,18 +762,14 @@
                   <w:pPr>
                     <w:spacing w:before="220" w:after="220"/>
                     <w:rPr>
-                      <w:rFonts w:ascii="Arial" w:eastAsia="Arial" w:hAnsi="Arial" w:cs="Arial"/>
+                      <w:rFonts w:asciiTheme="minorHAnsi" w:eastAsia="Arial" w:hAnsiTheme="minorHAnsi" w:cstheme="minorHAnsi"/>
                       <w:color w:val="202122"/>
-                      <w:sz w:val="21"/>
-                      <w:szCs w:val="21"/>
                     </w:rPr>
                   </w:pPr>
                   <w:r>
                     <w:rPr>
-                      <w:rFonts w:ascii="Arial" w:eastAsia="Arial" w:hAnsi="Arial" w:cs="Arial"/>
+                      <w:rFonts w:asciiTheme="minorHAnsi" w:eastAsia="Arial" w:hAnsiTheme="minorHAnsi" w:cstheme="minorHAnsi"/>
                       <w:color w:val="202122"/>
-                      <w:sz w:val="21"/>
-                      <w:szCs w:val="21"/>
                     </w:rPr>
                     <w:t>Náuseas, vómitos, diarrea, fiebre</w:t>
                   </w:r>
@@ -799,9 +777,12 @@
               </w:tc>
             </w:tr>
             <w:tr>
+              <w:trPr>
+                <w:jc w:val="center"/>
+              </w:trPr>
               <w:tc>
                 <w:tcPr>
-                  <w:tcW w:w="2228" w:type="dxa"/>
+                  <w:tcW w:w="2614" w:type="dxa"/>
                   <w:tcBorders>
                     <w:top w:val="single" w:sz="6" w:space="0" w:color="A2A9B1"/>
                     <w:left w:val="single" w:sz="6" w:space="0" w:color="A2A9B1"/>
@@ -819,13 +800,13 @@
                   <w:pPr>
                     <w:spacing w:before="220" w:after="220"/>
                     <w:rPr>
-                      <w:rFonts w:ascii="Arial" w:eastAsia="Arial" w:hAnsi="Arial" w:cs="Arial"/>
+                      <w:rFonts w:asciiTheme="minorHAnsi" w:eastAsia="Arial" w:hAnsiTheme="minorHAnsi" w:cstheme="minorHAnsi"/>
                       <w:highlight w:val="white"/>
                     </w:rPr>
                   </w:pPr>
                   <w:r>
                     <w:rPr>
-                      <w:rFonts w:ascii="Arial" w:eastAsia="Arial" w:hAnsi="Arial" w:cs="Arial"/>
+                      <w:rFonts w:asciiTheme="minorHAnsi" w:eastAsia="Arial" w:hAnsiTheme="minorHAnsi" w:cstheme="minorHAnsi"/>
                       <w:highlight w:val="white"/>
                     </w:rPr>
                     <w:t>Rotavirus</w:t>
@@ -852,18 +833,14 @@
                   <w:pPr>
                     <w:spacing w:before="220" w:after="220"/>
                     <w:rPr>
-                      <w:rFonts w:ascii="Arial" w:eastAsia="Arial" w:hAnsi="Arial" w:cs="Arial"/>
+                      <w:rFonts w:asciiTheme="minorHAnsi" w:eastAsia="Arial" w:hAnsiTheme="minorHAnsi" w:cstheme="minorHAnsi"/>
                       <w:color w:val="202122"/>
-                      <w:sz w:val="21"/>
-                      <w:szCs w:val="21"/>
                     </w:rPr>
                   </w:pPr>
                   <w:r>
                     <w:rPr>
-                      <w:rFonts w:ascii="Arial" w:eastAsia="Arial" w:hAnsi="Arial" w:cs="Arial"/>
+                      <w:rFonts w:asciiTheme="minorHAnsi" w:eastAsia="Arial" w:hAnsiTheme="minorHAnsi" w:cstheme="minorHAnsi"/>
                       <w:color w:val="202122"/>
-                      <w:sz w:val="21"/>
-                      <w:szCs w:val="21"/>
                     </w:rPr>
                     <w:t>Viral</w:t>
                   </w:r>
@@ -889,18 +866,14 @@
                   <w:pPr>
                     <w:spacing w:before="220" w:after="220"/>
                     <w:rPr>
-                      <w:rFonts w:ascii="Arial" w:eastAsia="Arial" w:hAnsi="Arial" w:cs="Arial"/>
+                      <w:rFonts w:asciiTheme="minorHAnsi" w:eastAsia="Arial" w:hAnsiTheme="minorHAnsi" w:cstheme="minorHAnsi"/>
                       <w:color w:val="202122"/>
-                      <w:sz w:val="21"/>
-                      <w:szCs w:val="21"/>
                     </w:rPr>
                   </w:pPr>
                   <w:r>
                     <w:rPr>
-                      <w:rFonts w:ascii="Arial" w:eastAsia="Arial" w:hAnsi="Arial" w:cs="Arial"/>
+                      <w:rFonts w:asciiTheme="minorHAnsi" w:eastAsia="Arial" w:hAnsiTheme="minorHAnsi" w:cstheme="minorHAnsi"/>
                       <w:color w:val="202122"/>
-                      <w:sz w:val="21"/>
-                      <w:szCs w:val="21"/>
                     </w:rPr>
                     <w:t>Vómitos, diarrea</w:t>
                   </w:r>
@@ -913,7 +886,7 @@
               <w:widowControl w:val="0"/>
               <w:jc w:val="both"/>
               <w:rPr>
-                <w:rFonts w:ascii="Arial" w:eastAsia="Arial" w:hAnsi="Arial" w:cs="Arial"/>
+                <w:rFonts w:asciiTheme="minorHAnsi" w:eastAsia="Arial" w:hAnsiTheme="minorHAnsi" w:cstheme="minorHAnsi"/>
                 <w:highlight w:val="white"/>
               </w:rPr>
             </w:pPr>
@@ -923,13 +896,13 @@
               <w:widowControl w:val="0"/>
               <w:jc w:val="both"/>
               <w:rPr>
-                <w:rFonts w:ascii="Arial" w:eastAsia="Arial" w:hAnsi="Arial" w:cs="Arial"/>
-                <w:highlight w:val="white"/>
-              </w:rPr>
-            </w:pPr>
-            <w:r>
-              <w:rPr>
-                <w:rFonts w:ascii="Arial" w:eastAsia="Arial" w:hAnsi="Arial" w:cs="Arial"/>
+                <w:rFonts w:asciiTheme="minorHAnsi" w:eastAsia="Arial" w:hAnsiTheme="minorHAnsi" w:cstheme="minorHAnsi"/>
+                <w:highlight w:val="white"/>
+              </w:rPr>
+            </w:pPr>
+            <w:r>
+              <w:rPr>
+                <w:rFonts w:asciiTheme="minorHAnsi" w:eastAsia="Arial" w:hAnsiTheme="minorHAnsi" w:cstheme="minorHAnsi"/>
                 <w:highlight w:val="white"/>
               </w:rPr>
               <w:t>Para que el paciente sea diagnosticado de manera efectiva deberá presentar todos los síntomas de la enfermedad, ni más ni menos. En caso tal que el paciente no pueda ser diagnosticado con éxito, será valorado con exámenes adicionales que apoyen el proceso de diagnóstico.</w:t>
@@ -940,13 +913,13 @@
               <w:widowControl w:val="0"/>
               <w:jc w:val="both"/>
               <w:rPr>
-                <w:rFonts w:ascii="Arial" w:eastAsia="Arial" w:hAnsi="Arial" w:cs="Arial"/>
-                <w:highlight w:val="white"/>
-              </w:rPr>
-            </w:pPr>
-            <w:r>
-              <w:rPr>
-                <w:rFonts w:ascii="Arial" w:eastAsia="Arial" w:hAnsi="Arial" w:cs="Arial"/>
+                <w:rFonts w:asciiTheme="minorHAnsi" w:eastAsia="Arial" w:hAnsiTheme="minorHAnsi" w:cstheme="minorHAnsi"/>
+                <w:highlight w:val="white"/>
+              </w:rPr>
+            </w:pPr>
+            <w:r>
+              <w:rPr>
+                <w:rFonts w:asciiTheme="minorHAnsi" w:eastAsia="Arial" w:hAnsiTheme="minorHAnsi" w:cstheme="minorHAnsi"/>
                 <w:highlight w:val="white"/>
               </w:rPr>
               <w:t xml:space="preserve">Se han tomado los datos de un conjunto de pacientes con el fin de generar estadísticas que den paso a la investigación requerida. </w:t>
@@ -956,10 +929,13 @@
             <w:pPr>
               <w:widowControl w:val="0"/>
               <w:jc w:val="both"/>
-            </w:pPr>
-            <w:r>
-              <w:rPr>
-                <w:rFonts w:ascii="Arial" w:eastAsia="Arial" w:hAnsi="Arial" w:cs="Arial"/>
+              <w:rPr>
+                <w:rFonts w:asciiTheme="minorHAnsi" w:hAnsiTheme="minorHAnsi" w:cstheme="minorHAnsi"/>
+              </w:rPr>
+            </w:pPr>
+            <w:r>
+              <w:rPr>
+                <w:rFonts w:asciiTheme="minorHAnsi" w:eastAsia="Arial" w:hAnsiTheme="minorHAnsi" w:cstheme="minorHAnsi"/>
                 <w:highlight w:val="white"/>
               </w:rPr>
               <w:t xml:space="preserve">Conforme a lo anterior, se le ha contratado a usted para apoyar el proceso de investigación desarrollando un programa que implemente los siguientes requerimientos: </w:t>
@@ -973,10 +949,13 @@
               </w:numPr>
               <w:spacing w:after="0" w:line="240" w:lineRule="auto"/>
               <w:jc w:val="both"/>
-            </w:pPr>
-            <w:r>
-              <w:rPr>
-                <w:rFonts w:ascii="Arial" w:eastAsia="Arial" w:hAnsi="Arial" w:cs="Arial"/>
+              <w:rPr>
+                <w:rFonts w:asciiTheme="minorHAnsi" w:hAnsiTheme="minorHAnsi" w:cstheme="minorHAnsi"/>
+              </w:rPr>
+            </w:pPr>
+            <w:r>
+              <w:rPr>
+                <w:rFonts w:asciiTheme="minorHAnsi" w:eastAsia="Arial" w:hAnsiTheme="minorHAnsi" w:cstheme="minorHAnsi"/>
                 <w:highlight w:val="white"/>
               </w:rPr>
               <w:t>Leer la cantidad de pacientes del estudio.</w:t>
@@ -991,17 +970,38 @@
               <w:spacing w:after="0" w:line="240" w:lineRule="auto"/>
               <w:jc w:val="both"/>
               <w:rPr>
-                <w:rFonts w:ascii="Arial" w:eastAsia="Arial" w:hAnsi="Arial" w:cs="Arial"/>
-                <w:highlight w:val="white"/>
-              </w:rPr>
-            </w:pPr>
-            <w:r>
-              <w:rPr>
-                <w:rFonts w:ascii="Arial" w:eastAsia="Arial" w:hAnsi="Arial" w:cs="Arial"/>
+                <w:rFonts w:asciiTheme="minorHAnsi" w:eastAsia="Arial" w:hAnsiTheme="minorHAnsi" w:cstheme="minorHAnsi"/>
+                <w:highlight w:val="white"/>
+              </w:rPr>
+            </w:pPr>
+            <w:r>
+              <w:rPr>
+                <w:rFonts w:asciiTheme="minorHAnsi" w:eastAsia="Arial" w:hAnsiTheme="minorHAnsi" w:cstheme="minorHAnsi"/>
                 <w:highlight w:val="white"/>
               </w:rPr>
               <w:lastRenderedPageBreak/>
-              <w:t>Leer y almacenar el nombre, número de cédula, y síntomas padecidos de cada uno de los pacientes.</w:t>
+              <w:t>Leer y almacenar el nombre, número de cédula,</w:t>
+            </w:r>
+            <w:r>
+              <w:rPr>
+                <w:rFonts w:asciiTheme="minorHAnsi" w:eastAsia="Arial" w:hAnsiTheme="minorHAnsi" w:cstheme="minorHAnsi"/>
+                <w:highlight w:val="white"/>
+              </w:rPr>
+              <w:t xml:space="preserve"> </w:t>
+            </w:r>
+            <w:r>
+              <w:rPr>
+                <w:rFonts w:asciiTheme="minorHAnsi" w:eastAsia="Arial" w:hAnsiTheme="minorHAnsi" w:cstheme="minorHAnsi"/>
+                <w:highlight w:val="white"/>
+              </w:rPr>
+              <w:t>género</w:t>
+            </w:r>
+            <w:r>
+              <w:rPr>
+                <w:rFonts w:asciiTheme="minorHAnsi" w:eastAsia="Arial" w:hAnsiTheme="minorHAnsi" w:cstheme="minorHAnsi"/>
+                <w:highlight w:val="white"/>
+              </w:rPr>
+              <w:t xml:space="preserve"> y síntomas padecidos de cada uno de los pacientes.</w:t>
             </w:r>
           </w:p>
           <w:p>
@@ -1009,13 +1009,13 @@
               <w:ind w:left="720"/>
               <w:jc w:val="both"/>
               <w:rPr>
-                <w:rFonts w:ascii="Arial" w:eastAsia="Arial" w:hAnsi="Arial" w:cs="Arial"/>
-                <w:highlight w:val="white"/>
-              </w:rPr>
-            </w:pPr>
-            <w:r>
-              <w:rPr>
-                <w:rFonts w:ascii="Arial" w:eastAsia="Arial" w:hAnsi="Arial" w:cs="Arial"/>
+                <w:rFonts w:asciiTheme="minorHAnsi" w:eastAsia="Arial" w:hAnsiTheme="minorHAnsi" w:cstheme="minorHAnsi"/>
+                <w:highlight w:val="white"/>
+              </w:rPr>
+            </w:pPr>
+            <w:r>
+              <w:rPr>
+                <w:rFonts w:asciiTheme="minorHAnsi" w:eastAsia="Arial" w:hAnsiTheme="minorHAnsi" w:cstheme="minorHAnsi"/>
                 <w:highlight w:val="white"/>
               </w:rPr>
               <w:t>Una vez leídos los datos</w:t>
@@ -1029,10 +1029,13 @@
               </w:numPr>
               <w:spacing w:after="0" w:line="240" w:lineRule="auto"/>
               <w:jc w:val="both"/>
-            </w:pPr>
-            <w:r>
-              <w:rPr>
-                <w:rFonts w:ascii="Arial" w:eastAsia="Arial" w:hAnsi="Arial" w:cs="Arial"/>
+              <w:rPr>
+                <w:rFonts w:asciiTheme="minorHAnsi" w:hAnsiTheme="minorHAnsi" w:cstheme="minorHAnsi"/>
+              </w:rPr>
+            </w:pPr>
+            <w:r>
+              <w:rPr>
+                <w:rFonts w:asciiTheme="minorHAnsi" w:eastAsia="Arial" w:hAnsiTheme="minorHAnsi" w:cstheme="minorHAnsi"/>
                 <w:highlight w:val="white"/>
               </w:rPr>
               <w:t>Calcular el diagnóstico de cada paciente, indicando número de cédula (separados por espacio).</w:t>
@@ -1047,13 +1050,13 @@
               <w:spacing w:after="0" w:line="240" w:lineRule="auto"/>
               <w:jc w:val="both"/>
               <w:rPr>
-                <w:rFonts w:ascii="Arial" w:eastAsia="Arial" w:hAnsi="Arial" w:cs="Arial"/>
-                <w:highlight w:val="white"/>
-              </w:rPr>
-            </w:pPr>
-            <w:r>
-              <w:rPr>
-                <w:rFonts w:ascii="Arial" w:eastAsia="Arial" w:hAnsi="Arial" w:cs="Arial"/>
+                <w:rFonts w:asciiTheme="minorHAnsi" w:eastAsia="Arial" w:hAnsiTheme="minorHAnsi" w:cstheme="minorHAnsi"/>
+                <w:highlight w:val="white"/>
+              </w:rPr>
+            </w:pPr>
+            <w:r>
+              <w:rPr>
+                <w:rFonts w:asciiTheme="minorHAnsi" w:eastAsia="Arial" w:hAnsiTheme="minorHAnsi" w:cstheme="minorHAnsi"/>
                 <w:highlight w:val="white"/>
               </w:rPr>
               <w:t>¿Cuál fue el diagnóstico que más se presentó?, si varios diagnósticos cumplen esta condición tomar el primero.</w:t>
@@ -1068,13 +1071,13 @@
               <w:spacing w:after="0" w:line="240" w:lineRule="auto"/>
               <w:jc w:val="both"/>
               <w:rPr>
-                <w:rFonts w:ascii="Arial" w:eastAsia="Arial" w:hAnsi="Arial" w:cs="Arial"/>
-                <w:highlight w:val="white"/>
-              </w:rPr>
-            </w:pPr>
-            <w:r>
-              <w:rPr>
-                <w:rFonts w:ascii="Arial" w:eastAsia="Arial" w:hAnsi="Arial" w:cs="Arial"/>
+                <w:rFonts w:asciiTheme="minorHAnsi" w:eastAsia="Arial" w:hAnsiTheme="minorHAnsi" w:cstheme="minorHAnsi"/>
+                <w:highlight w:val="white"/>
+              </w:rPr>
+            </w:pPr>
+            <w:r>
+              <w:rPr>
+                <w:rFonts w:asciiTheme="minorHAnsi" w:eastAsia="Arial" w:hAnsiTheme="minorHAnsi" w:cstheme="minorHAnsi"/>
                 <w:highlight w:val="white"/>
               </w:rPr>
               <w:t>¿Cuántos pacientes no pudieron ser diagnosticados?</w:t>
@@ -1082,24 +1085,25 @@
           </w:p>
           <w:p>
             <w:pPr>
-              <w:jc w:val="both"/>
-              <w:rPr>
-                <w:rFonts w:ascii="Arial" w:eastAsia="Arial" w:hAnsi="Arial" w:cs="Arial"/>
-                <w:highlight w:val="white"/>
-              </w:rPr>
-            </w:pPr>
-          </w:p>
-          <w:p>
-            <w:pPr>
-              <w:jc w:val="both"/>
-              <w:rPr>
-                <w:rFonts w:ascii="Arial" w:eastAsia="Arial" w:hAnsi="Arial" w:cs="Arial"/>
-                <w:highlight w:val="white"/>
-              </w:rPr>
-            </w:pPr>
-            <w:r>
-              <w:rPr>
-                <w:rFonts w:ascii="Arial" w:eastAsia="Arial" w:hAnsi="Arial" w:cs="Arial"/>
+              <w:spacing w:after="0" w:line="240" w:lineRule="auto"/>
+              <w:jc w:val="both"/>
+              <w:rPr>
+                <w:rFonts w:asciiTheme="minorHAnsi" w:eastAsia="Arial" w:hAnsiTheme="minorHAnsi" w:cstheme="minorHAnsi"/>
+                <w:highlight w:val="white"/>
+              </w:rPr>
+            </w:pPr>
+          </w:p>
+          <w:p>
+            <w:pPr>
+              <w:jc w:val="both"/>
+              <w:rPr>
+                <w:rFonts w:asciiTheme="minorHAnsi" w:eastAsia="Arial" w:hAnsiTheme="minorHAnsi" w:cstheme="minorHAnsi"/>
+                <w:highlight w:val="white"/>
+              </w:rPr>
+            </w:pPr>
+            <w:r>
+              <w:rPr>
+                <w:rFonts w:asciiTheme="minorHAnsi" w:eastAsia="Arial" w:hAnsiTheme="minorHAnsi" w:cstheme="minorHAnsi"/>
                 <w:highlight w:val="white"/>
               </w:rPr>
               <w:t>Requerimiento: Los síntomas deben ser leídos en el siguiente orden:</w:t>
@@ -1110,18 +1114,14 @@
               <w:widowControl w:val="0"/>
               <w:jc w:val="both"/>
               <w:rPr>
-                <w:rFonts w:ascii="Arial" w:eastAsia="Arial" w:hAnsi="Arial" w:cs="Arial"/>
-                <w:color w:val="202122"/>
-                <w:sz w:val="21"/>
-                <w:szCs w:val="21"/>
-              </w:rPr>
-            </w:pPr>
-            <w:r>
-              <w:rPr>
-                <w:rFonts w:ascii="Arial" w:eastAsia="Arial" w:hAnsi="Arial" w:cs="Arial"/>
-                <w:color w:val="202122"/>
-                <w:sz w:val="21"/>
-                <w:szCs w:val="21"/>
+                <w:rFonts w:asciiTheme="minorHAnsi" w:eastAsia="Arial" w:hAnsiTheme="minorHAnsi" w:cstheme="minorHAnsi"/>
+                <w:color w:val="202122"/>
+              </w:rPr>
+            </w:pPr>
+            <w:r>
+              <w:rPr>
+                <w:rFonts w:asciiTheme="minorHAnsi" w:eastAsia="Arial" w:hAnsiTheme="minorHAnsi" w:cstheme="minorHAnsi"/>
+                <w:color w:val="202122"/>
               </w:rPr>
               <w:t>Náuseas, vómitos, dolor abdominal, diarrea y fiebre.</w:t>
             </w:r>
@@ -1131,18 +1131,14 @@
               <w:widowControl w:val="0"/>
               <w:jc w:val="both"/>
               <w:rPr>
-                <w:rFonts w:ascii="Arial" w:eastAsia="Arial" w:hAnsi="Arial" w:cs="Arial"/>
-                <w:color w:val="202122"/>
-                <w:sz w:val="21"/>
-                <w:szCs w:val="21"/>
-              </w:rPr>
-            </w:pPr>
-            <w:r>
-              <w:rPr>
-                <w:rFonts w:ascii="Arial" w:eastAsia="Arial" w:hAnsi="Arial" w:cs="Arial"/>
-                <w:color w:val="202122"/>
-                <w:sz w:val="21"/>
-                <w:szCs w:val="21"/>
+                <w:rFonts w:asciiTheme="minorHAnsi" w:eastAsia="Arial" w:hAnsiTheme="minorHAnsi" w:cstheme="minorHAnsi"/>
+                <w:color w:val="202122"/>
+              </w:rPr>
+            </w:pPr>
+            <w:r>
+              <w:rPr>
+                <w:rFonts w:asciiTheme="minorHAnsi" w:eastAsia="Arial" w:hAnsiTheme="minorHAnsi" w:cstheme="minorHAnsi"/>
+                <w:color w:val="202122"/>
               </w:rPr>
               <w:t>E indicar con la palabra “si” o “no” si lo padece o no el síntoma.</w:t>
             </w:r>
@@ -1152,13 +1148,13 @@
               <w:spacing w:after="0" w:line="240" w:lineRule="auto"/>
               <w:jc w:val="both"/>
               <w:rPr>
-                <w:rFonts w:ascii="Arial" w:eastAsia="Arial" w:hAnsi="Arial" w:cs="Arial"/>
-                <w:highlight w:val="white"/>
-              </w:rPr>
-            </w:pPr>
-            <w:r>
-              <w:rPr>
-                <w:rFonts w:ascii="Arial" w:eastAsia="Arial" w:hAnsi="Arial" w:cs="Arial"/>
+                <w:rFonts w:asciiTheme="minorHAnsi" w:eastAsia="Arial" w:hAnsiTheme="minorHAnsi" w:cstheme="minorHAnsi"/>
+                <w:highlight w:val="white"/>
+              </w:rPr>
+            </w:pPr>
+            <w:r>
+              <w:rPr>
+                <w:rFonts w:asciiTheme="minorHAnsi" w:eastAsia="Arial" w:hAnsiTheme="minorHAnsi" w:cstheme="minorHAnsi"/>
                 <w:highlight w:val="white"/>
               </w:rPr>
               <w:t>Para el diseño del programa usted deberá:</w:t>
@@ -1173,16 +1169,32 @@
               <w:spacing w:after="0" w:line="240" w:lineRule="auto"/>
               <w:jc w:val="both"/>
               <w:rPr>
-                <w:rFonts w:ascii="Arial" w:eastAsia="Arial" w:hAnsi="Arial" w:cs="Arial"/>
-                <w:highlight w:val="white"/>
-              </w:rPr>
-            </w:pPr>
-            <w:r>
-              <w:rPr>
-                <w:rFonts w:ascii="Arial" w:eastAsia="Arial" w:hAnsi="Arial" w:cs="Arial"/>
-                <w:highlight w:val="white"/>
-              </w:rPr>
-              <w:t>Implementar POO creando una clase llamada Paciente.</w:t>
+                <w:rFonts w:asciiTheme="minorHAnsi" w:eastAsia="Arial" w:hAnsiTheme="minorHAnsi" w:cstheme="minorHAnsi"/>
+                <w:highlight w:val="white"/>
+              </w:rPr>
+            </w:pPr>
+            <w:r>
+              <w:rPr>
+                <w:rFonts w:asciiTheme="minorHAnsi" w:eastAsia="Arial" w:hAnsiTheme="minorHAnsi" w:cstheme="minorHAnsi"/>
+                <w:highlight w:val="white"/>
+              </w:rPr>
+              <w:t xml:space="preserve">Implementar POO creando una superclase llamada </w:t>
+            </w:r>
+            <w:r>
+              <w:rPr>
+                <w:rFonts w:asciiTheme="minorHAnsi" w:eastAsia="Arial" w:hAnsiTheme="minorHAnsi" w:cstheme="minorHAnsi"/>
+                <w:b/>
+                <w:bCs/>
+                <w:highlight w:val="white"/>
+              </w:rPr>
+              <w:t>Persona</w:t>
+            </w:r>
+            <w:r>
+              <w:rPr>
+                <w:rFonts w:asciiTheme="minorHAnsi" w:eastAsia="Arial" w:hAnsiTheme="minorHAnsi" w:cstheme="minorHAnsi"/>
+                <w:highlight w:val="white"/>
+              </w:rPr>
+              <w:t>.</w:t>
             </w:r>
           </w:p>
           <w:p>
@@ -1194,27 +1206,105 @@
               <w:spacing w:after="0" w:line="240" w:lineRule="auto"/>
               <w:jc w:val="both"/>
               <w:rPr>
-                <w:rFonts w:ascii="Arial" w:eastAsia="Arial" w:hAnsi="Arial" w:cs="Arial"/>
-                <w:highlight w:val="white"/>
-              </w:rPr>
-            </w:pPr>
-            <w:r>
-              <w:rPr>
-                <w:rFonts w:ascii="Arial" w:eastAsia="Arial" w:hAnsi="Arial" w:cs="Arial"/>
+                <w:rFonts w:asciiTheme="minorHAnsi" w:eastAsia="Arial" w:hAnsiTheme="minorHAnsi" w:cstheme="minorHAnsi"/>
+                <w:highlight w:val="white"/>
+              </w:rPr>
+            </w:pPr>
+            <w:r>
+              <w:rPr>
+                <w:rFonts w:asciiTheme="minorHAnsi" w:eastAsia="Arial" w:hAnsiTheme="minorHAnsi" w:cstheme="minorHAnsi"/>
+                <w:highlight w:val="white"/>
+              </w:rPr>
+              <w:t xml:space="preserve">Implementar POO creando una </w:t>
+            </w:r>
+            <w:r>
+              <w:rPr>
+                <w:rFonts w:asciiTheme="minorHAnsi" w:eastAsia="Arial" w:hAnsiTheme="minorHAnsi" w:cstheme="minorHAnsi"/>
+                <w:highlight w:val="white"/>
+              </w:rPr>
+              <w:t>sub</w:t>
+            </w:r>
+            <w:r>
+              <w:rPr>
+                <w:rFonts w:asciiTheme="minorHAnsi" w:eastAsia="Arial" w:hAnsiTheme="minorHAnsi" w:cstheme="minorHAnsi"/>
+                <w:highlight w:val="white"/>
+              </w:rPr>
+              <w:t xml:space="preserve">clase llamada </w:t>
+            </w:r>
+            <w:r>
+              <w:rPr>
+                <w:rFonts w:asciiTheme="minorHAnsi" w:eastAsia="Arial" w:hAnsiTheme="minorHAnsi" w:cstheme="minorHAnsi"/>
+                <w:b/>
+                <w:bCs/>
+                <w:highlight w:val="white"/>
+              </w:rPr>
+              <w:t>Paciente</w:t>
+            </w:r>
+            <w:r>
+              <w:rPr>
+                <w:rFonts w:asciiTheme="minorHAnsi" w:eastAsia="Arial" w:hAnsiTheme="minorHAnsi" w:cstheme="minorHAnsi"/>
+                <w:b/>
+                <w:bCs/>
+                <w:highlight w:val="white"/>
+              </w:rPr>
+              <w:t xml:space="preserve"> </w:t>
+            </w:r>
+            <w:r>
+              <w:rPr>
+                <w:rFonts w:asciiTheme="minorHAnsi" w:eastAsia="Arial" w:hAnsiTheme="minorHAnsi" w:cstheme="minorHAnsi"/>
+                <w:highlight w:val="white"/>
+              </w:rPr>
+              <w:t xml:space="preserve">que extienda de </w:t>
+            </w:r>
+            <w:r>
+              <w:rPr>
+                <w:rFonts w:asciiTheme="minorHAnsi" w:eastAsia="Arial" w:hAnsiTheme="minorHAnsi" w:cstheme="minorHAnsi"/>
+                <w:b/>
+                <w:bCs/>
+                <w:highlight w:val="white"/>
+              </w:rPr>
+              <w:t>Persona</w:t>
+            </w:r>
+            <w:r>
+              <w:rPr>
+                <w:rFonts w:asciiTheme="minorHAnsi" w:eastAsia="Arial" w:hAnsiTheme="minorHAnsi" w:cstheme="minorHAnsi"/>
+                <w:highlight w:val="white"/>
+              </w:rPr>
+              <w:t>.</w:t>
+            </w:r>
+          </w:p>
+          <w:p>
+            <w:pPr>
+              <w:numPr>
+                <w:ilvl w:val="0"/>
+                <w:numId w:val="1"/>
+              </w:numPr>
+              <w:spacing w:after="0" w:line="240" w:lineRule="auto"/>
+              <w:jc w:val="both"/>
+              <w:rPr>
+                <w:rFonts w:asciiTheme="minorHAnsi" w:eastAsia="Arial" w:hAnsiTheme="minorHAnsi" w:cstheme="minorHAnsi"/>
+                <w:highlight w:val="white"/>
+              </w:rPr>
+            </w:pPr>
+            <w:r>
+              <w:rPr>
+                <w:rFonts w:asciiTheme="minorHAnsi" w:eastAsia="Arial" w:hAnsiTheme="minorHAnsi" w:cstheme="minorHAnsi"/>
                 <w:highlight w:val="white"/>
               </w:rPr>
               <w:t xml:space="preserve">Implementar un método </w:t>
             </w:r>
             <w:r>
               <w:rPr>
-                <w:rFonts w:ascii="Arial" w:eastAsia="Arial" w:hAnsi="Arial" w:cs="Arial"/>
+                <w:rFonts w:asciiTheme="minorHAnsi" w:eastAsia="Arial" w:hAnsiTheme="minorHAnsi" w:cstheme="minorHAnsi"/>
                 <w:highlight w:val="white"/>
               </w:rPr>
               <w:t xml:space="preserve">llamado </w:t>
             </w:r>
             <w:r>
               <w:rPr>
-                <w:rFonts w:ascii="Arial" w:eastAsia="Arial" w:hAnsi="Arial" w:cs="Arial"/>
+                <w:rFonts w:asciiTheme="minorHAnsi" w:eastAsia="Arial" w:hAnsiTheme="minorHAnsi" w:cstheme="minorHAnsi"/>
+                <w:b/>
+                <w:bCs/>
                 <w:i/>
                 <w:iCs/>
                 <w:highlight w:val="white"/>
@@ -1223,56 +1313,65 @@
             </w:r>
             <w:r>
               <w:rPr>
-                <w:rFonts w:ascii="Arial" w:eastAsia="Arial" w:hAnsi="Arial" w:cs="Arial"/>
+                <w:rFonts w:asciiTheme="minorHAnsi" w:eastAsia="Arial" w:hAnsiTheme="minorHAnsi" w:cstheme="minorHAnsi"/>
                 <w:highlight w:val="white"/>
               </w:rPr>
               <w:t xml:space="preserve"> </w:t>
             </w:r>
             <w:r>
               <w:rPr>
-                <w:rFonts w:ascii="Arial" w:eastAsia="Arial" w:hAnsi="Arial" w:cs="Arial"/>
+                <w:rFonts w:asciiTheme="minorHAnsi" w:eastAsia="Arial" w:hAnsiTheme="minorHAnsi" w:cstheme="minorHAnsi"/>
                 <w:highlight w:val="white"/>
               </w:rPr>
               <w:t>dentro de clase</w:t>
             </w:r>
             <w:r>
               <w:rPr>
-                <w:rFonts w:ascii="Arial" w:eastAsia="Arial" w:hAnsi="Arial" w:cs="Arial"/>
+                <w:rFonts w:asciiTheme="minorHAnsi" w:eastAsia="Arial" w:hAnsiTheme="minorHAnsi" w:cstheme="minorHAnsi"/>
                 <w:highlight w:val="white"/>
               </w:rPr>
               <w:t xml:space="preserve"> </w:t>
             </w:r>
             <w:r>
               <w:rPr>
-                <w:rFonts w:ascii="Arial" w:eastAsia="Arial" w:hAnsi="Arial" w:cs="Arial"/>
-                <w:highlight w:val="white"/>
-              </w:rPr>
-              <w:t xml:space="preserve">Paciente </w:t>
-            </w:r>
-            <w:r>
-              <w:rPr>
-                <w:rFonts w:ascii="Arial" w:eastAsia="Arial" w:hAnsi="Arial" w:cs="Arial"/>
+                <w:rFonts w:asciiTheme="minorHAnsi" w:eastAsia="Arial" w:hAnsiTheme="minorHAnsi" w:cstheme="minorHAnsi"/>
+                <w:b/>
+                <w:bCs/>
+                <w:highlight w:val="white"/>
+              </w:rPr>
+              <w:t>Paciente</w:t>
+            </w:r>
+            <w:r>
+              <w:rPr>
+                <w:rFonts w:asciiTheme="minorHAnsi" w:eastAsia="Arial" w:hAnsiTheme="minorHAnsi" w:cstheme="minorHAnsi"/>
+                <w:highlight w:val="white"/>
+              </w:rPr>
+              <w:t xml:space="preserve"> </w:t>
+            </w:r>
+            <w:r>
+              <w:rPr>
+                <w:rFonts w:asciiTheme="minorHAnsi" w:eastAsia="Arial" w:hAnsiTheme="minorHAnsi" w:cstheme="minorHAnsi"/>
                 <w:highlight w:val="white"/>
               </w:rPr>
               <w:t xml:space="preserve">que </w:t>
             </w:r>
             <w:r>
               <w:rPr>
-                <w:rFonts w:ascii="Arial" w:eastAsia="Arial" w:hAnsi="Arial" w:cs="Arial"/>
+                <w:rFonts w:asciiTheme="minorHAnsi" w:eastAsia="Arial" w:hAnsiTheme="minorHAnsi" w:cstheme="minorHAnsi"/>
                 <w:highlight w:val="white"/>
               </w:rPr>
               <w:t>devuelva el diagnóstico del paciente</w:t>
             </w:r>
             <w:r>
               <w:rPr>
-                <w:rFonts w:ascii="Arial" w:eastAsia="Arial" w:hAnsi="Arial" w:cs="Arial"/>
+                <w:rFonts w:asciiTheme="minorHAnsi" w:eastAsia="Arial" w:hAnsiTheme="minorHAnsi" w:cstheme="minorHAnsi"/>
                 <w:highlight w:val="white"/>
               </w:rPr>
               <w:t xml:space="preserve"> según los síntomas que recibe la instancia del objeto</w:t>
             </w:r>
             <w:r>
               <w:rPr>
-                <w:rFonts w:ascii="Arial" w:eastAsia="Arial" w:hAnsi="Arial" w:cs="Arial"/>
+                <w:rFonts w:asciiTheme="minorHAnsi" w:eastAsia="Arial" w:hAnsiTheme="minorHAnsi" w:cstheme="minorHAnsi"/>
                 <w:highlight w:val="white"/>
               </w:rPr>
               <w:t>.</w:t>
@@ -1280,28 +1379,73 @@
           </w:p>
           <w:p>
             <w:pPr>
-              <w:widowControl w:val="0"/>
-              <w:jc w:val="both"/>
-              <w:rPr>
-                <w:rFonts w:ascii="Arial" w:eastAsia="Arial" w:hAnsi="Arial" w:cs="Arial"/>
-                <w:color w:val="202122"/>
-                <w:sz w:val="21"/>
-                <w:szCs w:val="21"/>
-              </w:rPr>
-            </w:pPr>
-          </w:p>
-          <w:p>
-            <w:pPr>
+              <w:numPr>
+                <w:ilvl w:val="0"/>
+                <w:numId w:val="1"/>
+              </w:numPr>
               <w:spacing w:after="0" w:line="240" w:lineRule="auto"/>
               <w:jc w:val="both"/>
               <w:rPr>
-                <w:rFonts w:ascii="Arial" w:eastAsia="Arial" w:hAnsi="Arial" w:cs="Arial"/>
-                <w:highlight w:val="white"/>
-              </w:rPr>
-            </w:pPr>
-            <w:r>
-              <w:rPr>
-                <w:rFonts w:ascii="Arial" w:eastAsia="Arial" w:hAnsi="Arial" w:cs="Arial"/>
+                <w:rFonts w:asciiTheme="minorHAnsi" w:eastAsia="Arial" w:hAnsiTheme="minorHAnsi" w:cstheme="minorHAnsi"/>
+                <w:highlight w:val="white"/>
+              </w:rPr>
+            </w:pPr>
+            <w:r>
+              <w:rPr>
+                <w:rFonts w:asciiTheme="minorHAnsi" w:eastAsia="Arial" w:hAnsiTheme="minorHAnsi" w:cstheme="minorHAnsi"/>
+                <w:highlight w:val="white"/>
+              </w:rPr>
+              <w:t xml:space="preserve">Implementar una clase llamada </w:t>
+            </w:r>
+            <w:r>
+              <w:rPr>
+                <w:rFonts w:asciiTheme="minorHAnsi" w:eastAsia="Arial" w:hAnsiTheme="minorHAnsi" w:cstheme="minorHAnsi"/>
+                <w:b/>
+                <w:bCs/>
+                <w:highlight w:val="white"/>
+              </w:rPr>
+              <w:t>reto3</w:t>
+            </w:r>
+            <w:r>
+              <w:rPr>
+                <w:rFonts w:asciiTheme="minorHAnsi" w:eastAsia="Arial" w:hAnsiTheme="minorHAnsi" w:cstheme="minorHAnsi"/>
+                <w:highlight w:val="white"/>
+              </w:rPr>
+              <w:t xml:space="preserve"> en donde se encuentre el método principal de ejecución del programa, y donde se instancien los objetos de tipo </w:t>
+            </w:r>
+            <w:r>
+              <w:rPr>
+                <w:rFonts w:asciiTheme="minorHAnsi" w:eastAsia="Arial" w:hAnsiTheme="minorHAnsi" w:cstheme="minorHAnsi"/>
+                <w:b/>
+                <w:bCs/>
+                <w:highlight w:val="white"/>
+              </w:rPr>
+              <w:t>Paciente</w:t>
+            </w:r>
+            <w:r>
+              <w:rPr>
+                <w:rFonts w:asciiTheme="minorHAnsi" w:eastAsia="Arial" w:hAnsiTheme="minorHAnsi" w:cstheme="minorHAnsi"/>
+                <w:highlight w:val="white"/>
+              </w:rPr>
+              <w:t>.</w:t>
+            </w:r>
+          </w:p>
+          <w:p>
+            <w:pPr>
+              <w:spacing w:after="0" w:line="240" w:lineRule="auto"/>
+              <w:jc w:val="both"/>
+              <w:rPr>
+                <w:rFonts w:asciiTheme="minorHAnsi" w:eastAsia="Arial" w:hAnsiTheme="minorHAnsi" w:cstheme="minorHAnsi"/>
+                <w:b/>
+                <w:bCs/>
+                <w:highlight w:val="white"/>
+              </w:rPr>
+            </w:pPr>
+            <w:r>
+              <w:rPr>
+                <w:rFonts w:asciiTheme="minorHAnsi" w:eastAsia="Arial" w:hAnsiTheme="minorHAnsi" w:cstheme="minorHAnsi"/>
+                <w:b/>
+                <w:bCs/>
                 <w:highlight w:val="white"/>
               </w:rPr>
               <w:t>Ejemplo</w:t>
@@ -1312,7 +1456,7 @@
               <w:spacing w:after="0" w:line="240" w:lineRule="auto"/>
               <w:jc w:val="both"/>
               <w:rPr>
-                <w:rFonts w:ascii="Arial" w:eastAsia="Arial" w:hAnsi="Arial" w:cs="Arial"/>
+                <w:rFonts w:asciiTheme="minorHAnsi" w:eastAsia="Arial" w:hAnsiTheme="minorHAnsi" w:cstheme="minorHAnsi"/>
                 <w:highlight w:val="white"/>
               </w:rPr>
             </w:pPr>
@@ -1569,23 +1713,7 @@
                       <w:sz w:val="20"/>
                       <w:szCs w:val="20"/>
                     </w:rPr>
-                    <w:t>8527344940 Sin diagnost</w:t>
-                  </w:r>
-                  <w:r>
-                    <w:rPr>
-                      <w:rFonts w:ascii="Courier New" w:eastAsia="Arial" w:hAnsi="Courier New" w:cs="Courier New"/>
-                      <w:sz w:val="20"/>
-                      <w:szCs w:val="20"/>
-                    </w:rPr>
-                    <w:t>i</w:t>
-                  </w:r>
-                  <w:r>
-                    <w:rPr>
-                      <w:rFonts w:ascii="Courier New" w:eastAsia="Arial" w:hAnsi="Courier New" w:cs="Courier New"/>
-                      <w:sz w:val="20"/>
-                      <w:szCs w:val="20"/>
-                    </w:rPr>
-                    <w:t>co</w:t>
+                    <w:t>8527344940 Sin diagnostico</w:t>
                   </w:r>
                 </w:p>
                 <w:p>
@@ -1670,18 +1798,291 @@
           </w:tbl>
           <w:p>
             <w:pPr>
-              <w:spacing w:after="0" w:line="240" w:lineRule="auto"/>
-              <w:jc w:val="both"/>
-              <w:rPr>
-                <w:rFonts w:ascii="Arial" w:eastAsia="Arial" w:hAnsi="Arial" w:cs="Arial"/>
-                <w:highlight w:val="white"/>
-              </w:rPr>
-            </w:pPr>
+              <w:widowControl w:val="0"/>
+              <w:jc w:val="both"/>
+              <w:rPr>
+                <w:rFonts w:asciiTheme="minorHAnsi" w:eastAsia="Arial" w:hAnsiTheme="minorHAnsi" w:cstheme="minorHAnsi"/>
+              </w:rPr>
+            </w:pPr>
+            <w:r>
+              <w:rPr>
+                <w:rFonts w:asciiTheme="minorHAnsi" w:eastAsia="Arial" w:hAnsiTheme="minorHAnsi" w:cstheme="minorHAnsi"/>
+              </w:rPr>
+              <w:t>Adicionalmente se debe diseñar una interfaz de usuario grafica por medio de la cual se ingresen los datos al programa y cuyos requerimientos mínimos sean:</w:t>
+            </w:r>
+          </w:p>
+          <w:p>
+            <w:pPr>
+              <w:pStyle w:val="Prrafodelista"/>
+              <w:widowControl w:val="0"/>
+              <w:numPr>
+                <w:ilvl w:val="0"/>
+                <w:numId w:val="3"/>
+              </w:numPr>
+              <w:jc w:val="both"/>
+              <w:rPr>
+                <w:rFonts w:asciiTheme="minorHAnsi" w:eastAsia="Arial" w:hAnsiTheme="minorHAnsi" w:cstheme="minorHAnsi"/>
+                <w:color w:val="202122"/>
+              </w:rPr>
+            </w:pPr>
+            <w:r>
+              <w:rPr>
+                <w:rFonts w:asciiTheme="minorHAnsi" w:eastAsia="Arial" w:hAnsiTheme="minorHAnsi" w:cstheme="minorHAnsi"/>
+                <w:color w:val="202122"/>
+              </w:rPr>
+              <w:t>Utilizar campos de texto para ingresar los datos.</w:t>
+            </w:r>
+          </w:p>
+          <w:p>
+            <w:pPr>
+              <w:pStyle w:val="Prrafodelista"/>
+              <w:widowControl w:val="0"/>
+              <w:numPr>
+                <w:ilvl w:val="0"/>
+                <w:numId w:val="3"/>
+              </w:numPr>
+              <w:jc w:val="both"/>
+              <w:rPr>
+                <w:rFonts w:asciiTheme="minorHAnsi" w:eastAsia="Arial" w:hAnsiTheme="minorHAnsi" w:cstheme="minorHAnsi"/>
+                <w:color w:val="202122"/>
+              </w:rPr>
+            </w:pPr>
+            <w:r>
+              <w:rPr>
+                <w:rFonts w:asciiTheme="minorHAnsi" w:eastAsia="Arial" w:hAnsiTheme="minorHAnsi" w:cstheme="minorHAnsi"/>
+                <w:color w:val="202122"/>
+              </w:rPr>
+              <w:t>Utilizar label</w:t>
+            </w:r>
+            <w:r>
+              <w:rPr>
+                <w:rFonts w:asciiTheme="minorHAnsi" w:eastAsia="Arial" w:hAnsiTheme="minorHAnsi" w:cstheme="minorHAnsi"/>
+                <w:color w:val="202122"/>
+              </w:rPr>
+              <w:t>s</w:t>
+            </w:r>
+            <w:r>
+              <w:rPr>
+                <w:rFonts w:asciiTheme="minorHAnsi" w:eastAsia="Arial" w:hAnsiTheme="minorHAnsi" w:cstheme="minorHAnsi"/>
+                <w:color w:val="202122"/>
+              </w:rPr>
+              <w:t xml:space="preserve"> para identificar correctamente las entradas o cualquier información que se desee brinda.</w:t>
+            </w:r>
+          </w:p>
+          <w:p>
+            <w:pPr>
+              <w:pStyle w:val="Prrafodelista"/>
+              <w:widowControl w:val="0"/>
+              <w:numPr>
+                <w:ilvl w:val="0"/>
+                <w:numId w:val="3"/>
+              </w:numPr>
+              <w:jc w:val="both"/>
+              <w:rPr>
+                <w:rFonts w:asciiTheme="minorHAnsi" w:eastAsia="Arial" w:hAnsiTheme="minorHAnsi" w:cstheme="minorHAnsi"/>
+                <w:color w:val="202122"/>
+              </w:rPr>
+            </w:pPr>
+            <w:r>
+              <w:rPr>
+                <w:rFonts w:asciiTheme="minorHAnsi" w:eastAsia="Arial" w:hAnsiTheme="minorHAnsi" w:cstheme="minorHAnsi"/>
+                <w:color w:val="202122"/>
+              </w:rPr>
+              <w:t>Utilizar botones para procesas los datos ingresados.</w:t>
+            </w:r>
+          </w:p>
+          <w:p>
+            <w:pPr>
+              <w:widowControl w:val="0"/>
+              <w:jc w:val="both"/>
+              <w:rPr>
+                <w:rFonts w:asciiTheme="minorHAnsi" w:eastAsia="Arial" w:hAnsiTheme="minorHAnsi" w:cstheme="minorHAnsi"/>
+                <w:b/>
+                <w:bCs/>
+                <w:color w:val="202122"/>
+              </w:rPr>
+            </w:pPr>
+            <w:r>
+              <w:rPr>
+                <w:rFonts w:asciiTheme="minorHAnsi" w:eastAsia="Arial" w:hAnsiTheme="minorHAnsi" w:cstheme="minorHAnsi"/>
+                <w:b/>
+                <w:bCs/>
+                <w:color w:val="202122"/>
+              </w:rPr>
+              <w:t>Ejemplo de posible interfaz</w:t>
+            </w:r>
+          </w:p>
+          <w:p>
+            <w:pPr>
+              <w:widowControl w:val="0"/>
+              <w:jc w:val="both"/>
+              <w:rPr>
+                <w:rFonts w:asciiTheme="minorHAnsi" w:eastAsia="Arial" w:hAnsiTheme="minorHAnsi" w:cstheme="minorHAnsi"/>
+                <w:color w:val="202122"/>
+              </w:rPr>
+            </w:pPr>
+          </w:p>
+          <w:p>
+            <w:pPr>
+              <w:widowControl w:val="0"/>
+              <w:jc w:val="both"/>
+              <w:rPr>
+                <w:rFonts w:asciiTheme="minorHAnsi" w:eastAsia="Arial" w:hAnsiTheme="minorHAnsi" w:cstheme="minorHAnsi"/>
+                <w:color w:val="202122"/>
+              </w:rPr>
+            </w:pPr>
+            <w:r>
+              <w:rPr>
+                <w:rFonts w:asciiTheme="minorHAnsi" w:eastAsia="Arial" w:hAnsiTheme="minorHAnsi" w:cstheme="minorHAnsi"/>
+                <w:noProof/>
+                <w:color w:val="202122"/>
+              </w:rPr>
+              <w:lastRenderedPageBreak/>
+              <w:drawing>
+                <wp:inline distT="0" distB="0" distL="0" distR="0" wp14:anchorId="48FE9C1D" wp14:editId="6AB7D0CF">
+                  <wp:extent cx="6332220" cy="3917950"/>
+                  <wp:effectExtent l="0" t="0" r="0" b="6350"/>
+                  <wp:docPr id="1" name="Imagen 1"/>
+                  <wp:cNvGraphicFramePr>
+                    <a:graphicFrameLocks xmlns:a="http://schemas.openxmlformats.org/drawingml/2006/main" noChangeAspect="1"/>
+                  </wp:cNvGraphicFramePr>
+                  <a:graphic xmlns:a="http://schemas.openxmlformats.org/drawingml/2006/main">
+                    <a:graphicData uri="http://schemas.openxmlformats.org/drawingml/2006/picture">
+                      <pic:pic xmlns:pic="http://schemas.openxmlformats.org/drawingml/2006/picture">
+                        <pic:nvPicPr>
+                          <pic:cNvPr id="1" name=""/>
+                          <pic:cNvPicPr/>
+                        </pic:nvPicPr>
+                        <pic:blipFill>
+                          <a:blip r:embed="rId5"/>
+                          <a:stretch>
+                            <a:fillRect/>
+                          </a:stretch>
+                        </pic:blipFill>
+                        <pic:spPr>
+                          <a:xfrm>
+                            <a:off x="0" y="0"/>
+                            <a:ext cx="6332220" cy="3917950"/>
+                          </a:xfrm>
+                          <a:prstGeom prst="rect">
+                            <a:avLst/>
+                          </a:prstGeom>
+                        </pic:spPr>
+                      </pic:pic>
+                    </a:graphicData>
+                  </a:graphic>
+                </wp:inline>
+              </w:drawing>
+            </w:r>
+          </w:p>
+          <w:p>
+            <w:pPr>
+              <w:widowControl w:val="0"/>
+              <w:jc w:val="both"/>
+              <w:rPr>
+                <w:rFonts w:asciiTheme="minorHAnsi" w:eastAsia="Arial" w:hAnsiTheme="minorHAnsi" w:cstheme="minorHAnsi"/>
+                <w:color w:val="202122"/>
+              </w:rPr>
+            </w:pPr>
+            <w:r>
+              <w:rPr>
+                <w:rFonts w:asciiTheme="minorHAnsi" w:eastAsia="Arial" w:hAnsiTheme="minorHAnsi" w:cstheme="minorHAnsi"/>
+                <w:color w:val="202122"/>
+              </w:rPr>
+              <w:t xml:space="preserve">En la interfaz presentada, el botón </w:t>
+            </w:r>
+            <w:r>
+              <w:rPr>
+                <w:rFonts w:asciiTheme="minorHAnsi" w:eastAsia="Arial" w:hAnsiTheme="minorHAnsi" w:cstheme="minorHAnsi"/>
+                <w:i/>
+                <w:iCs/>
+                <w:color w:val="202122"/>
+              </w:rPr>
+              <w:t>Ingresar</w:t>
+            </w:r>
+            <w:r>
+              <w:rPr>
+                <w:rFonts w:asciiTheme="minorHAnsi" w:eastAsia="Arial" w:hAnsiTheme="minorHAnsi" w:cstheme="minorHAnsi"/>
+                <w:color w:val="202122"/>
+              </w:rPr>
+              <w:t xml:space="preserve"> incluye los datos en el campo de </w:t>
+            </w:r>
+            <w:r>
+              <w:rPr>
+                <w:rFonts w:asciiTheme="minorHAnsi" w:eastAsia="Arial" w:hAnsiTheme="minorHAnsi" w:cstheme="minorHAnsi"/>
+                <w:i/>
+                <w:iCs/>
+                <w:color w:val="202122"/>
+              </w:rPr>
+              <w:t>Datos ingresados</w:t>
+            </w:r>
+            <w:r>
+              <w:rPr>
+                <w:rFonts w:asciiTheme="minorHAnsi" w:eastAsia="Arial" w:hAnsiTheme="minorHAnsi" w:cstheme="minorHAnsi"/>
+                <w:color w:val="202122"/>
+              </w:rPr>
+              <w:t xml:space="preserve"> y el botón procesar calcula la salida esperada y la muestra en el campo de </w:t>
+            </w:r>
+            <w:r>
+              <w:rPr>
+                <w:rFonts w:asciiTheme="minorHAnsi" w:eastAsia="Arial" w:hAnsiTheme="minorHAnsi" w:cstheme="minorHAnsi"/>
+                <w:i/>
+                <w:iCs/>
+                <w:color w:val="202122"/>
+              </w:rPr>
+              <w:t>Salidas</w:t>
+            </w:r>
+            <w:r>
+              <w:rPr>
+                <w:rFonts w:asciiTheme="minorHAnsi" w:eastAsia="Arial" w:hAnsiTheme="minorHAnsi" w:cstheme="minorHAnsi"/>
+                <w:color w:val="202122"/>
+              </w:rPr>
+              <w:t>.</w:t>
+            </w:r>
+          </w:p>
+          <w:p>
+            <w:pPr>
+              <w:widowControl w:val="0"/>
+              <w:jc w:val="both"/>
+              <w:rPr>
+                <w:rFonts w:asciiTheme="minorHAnsi" w:eastAsia="Arial" w:hAnsiTheme="minorHAnsi" w:cstheme="minorHAnsi"/>
+                <w:color w:val="202122"/>
+              </w:rPr>
+            </w:pPr>
+            <w:r>
+              <w:rPr>
+                <w:rFonts w:asciiTheme="minorHAnsi" w:eastAsia="Arial" w:hAnsiTheme="minorHAnsi" w:cstheme="minorHAnsi"/>
+                <w:b/>
+                <w:bCs/>
+                <w:color w:val="202122"/>
+              </w:rPr>
+              <w:t>NOTA:</w:t>
+            </w:r>
+            <w:r>
+              <w:rPr>
+                <w:rFonts w:asciiTheme="minorHAnsi" w:eastAsia="Arial" w:hAnsiTheme="minorHAnsi" w:cstheme="minorHAnsi"/>
+                <w:color w:val="202122"/>
+              </w:rPr>
+              <w:t xml:space="preserve"> </w:t>
+            </w:r>
+            <w:r>
+              <w:rPr>
+                <w:rFonts w:asciiTheme="minorHAnsi" w:eastAsia="Arial" w:hAnsiTheme="minorHAnsi" w:cstheme="minorHAnsi"/>
+                <w:color w:val="202122"/>
+              </w:rPr>
+              <w:t xml:space="preserve">Tener en cuenta que esto es solo una sugerencia y no es necesario replicarla al con exactitud. Usted puede presentar su propio diseño que cumpla con los requerimientos mínimos solicitados para la interfaz de usuario grafica. </w:t>
+            </w:r>
           </w:p>
         </w:tc>
       </w:tr>
     </w:tbl>
-    <w:p/>
+    <w:p>
+      <w:pPr>
+        <w:rPr>
+          <w:rFonts w:asciiTheme="minorHAnsi" w:hAnsiTheme="minorHAnsi" w:cstheme="minorHAnsi"/>
+        </w:rPr>
+      </w:pPr>
+    </w:p>
     <w:sectPr>
       <w:pgSz w:w="12240" w:h="15840"/>
       <w:pgMar w:top="1417" w:right="1701" w:bottom="1417" w:left="1701" w:header="708" w:footer="708" w:gutter="0"/>
@@ -1693,7 +2094,7 @@
 </file>
 
 <file path=word/numbering.xml><?xml version="1.0" encoding="utf-8"?>
-<w:numbering xmlns:wpc="http://schemas.microsoft.com/office/word/2010/wordprocessingCanvas" xmlns:cx="http://schemas.microsoft.com/office/drawing/2014/chartex" xmlns:cx1="http://schemas.microsoft.com/office/drawing/2015/9/8/chartex" xmlns:cx2="http://schemas.microsoft.com/office/drawing/2015/10/21/chartex" xmlns:cx3="http://schemas.microsoft.com/office/drawing/2016/5/9/chartex" xmlns:cx4="http://schemas.microsoft.com/office/drawing/2016/5/10/chartex" xmlns:cx5="http://schemas.microsoft.com/office/drawing/2016/5/11/chartex" xmlns:cx6="http://schemas.microsoft.com/office/drawing/2016/5/12/chartex" xmlns:cx7="http://schemas.microsoft.com/office/drawing/2016/5/13/chartex" xmlns:cx8="http://schemas.microsoft.com/office/drawing/2016/5/14/chartex" xmlns:mc="http://schemas.openxmlformats.org/markup-compatibility/2006" xmlns:aink="http://schemas.microsoft.com/office/drawing/2016/ink" xmlns:am3d="http://schemas.microsoft.com/office/drawing/2017/model3d" xmlns:o="urn:schemas-microsoft-com:office:office" xmlns:r="http://schemas.openxmlformats.org/officeDocument/2006/relationships" xmlns:m="http://schemas.openxmlformats.org/officeDocument/2006/math" xmlns:v="urn:schemas-microsoft-com:vml" xmlns:wp14="http://schemas.microsoft.com/office/word/2010/wordprocessingDrawing" xmlns:wp="http://schemas.openxmlformats.org/drawingml/2006/wordprocessingDrawing" xmlns:w10="urn:schemas-microsoft-com:office:word" xmlns:w="http://schemas.openxmlformats.org/wordprocessingml/2006/main" xmlns:w14="http://schemas.microsoft.com/office/word/2010/wordml" xmlns:w15="http://schemas.microsoft.com/office/word/2012/wordml" xmlns:w16cex="http://schemas.microsoft.com/office/word/2018/wordml/cex" xmlns:w16cid="http://schemas.microsoft.com/office/word/2016/wordml/cid" xmlns:w16="http://schemas.microsoft.com/office/word/2018/wordml" xmlns:w16se="http://schemas.microsoft.com/office/word/2015/wordml/symex" xmlns:wpg="http://schemas.microsoft.com/office/word/2010/wordprocessingGroup" xmlns:wpi="http://schemas.microsoft.com/office/word/2010/wordprocessingInk" xmlns:wne="http://schemas.microsoft.com/office/word/2006/wordml" xmlns:wps="http://schemas.microsoft.com/office/word/2010/wordprocessingShape" mc:Ignorable="w14 w15 w16se w16cid w16 w16cex wp14">
+<w:numbering xmlns:wpc="http://schemas.microsoft.com/office/word/2010/wordprocessingCanvas" xmlns:cx="http://schemas.microsoft.com/office/drawing/2014/chartex" xmlns:cx1="http://schemas.microsoft.com/office/drawing/2015/9/8/chartex" xmlns:cx2="http://schemas.microsoft.com/office/drawing/2015/10/21/chartex" xmlns:cx3="http://schemas.microsoft.com/office/drawing/2016/5/9/chartex" xmlns:cx4="http://schemas.microsoft.com/office/drawing/2016/5/10/chartex" xmlns:cx5="http://schemas.microsoft.com/office/drawing/2016/5/11/chartex" xmlns:cx6="http://schemas.microsoft.com/office/drawing/2016/5/12/chartex" xmlns:cx7="http://schemas.microsoft.com/office/drawing/2016/5/13/chartex" xmlns:cx8="http://schemas.microsoft.com/office/drawing/2016/5/14/chartex" xmlns:mc="http://schemas.openxmlformats.org/markup-compatibility/2006" xmlns:aink="http://schemas.microsoft.com/office/drawing/2016/ink" xmlns:am3d="http://schemas.microsoft.com/office/drawing/2017/model3d" xmlns:o="urn:schemas-microsoft-com:office:office" xmlns:r="http://schemas.openxmlformats.org/officeDocument/2006/relationships" xmlns:m="http://schemas.openxmlformats.org/officeDocument/2006/math" xmlns:v="urn:schemas-microsoft-com:vml" xmlns:wp14="http://schemas.microsoft.com/office/word/2010/wordprocessingDrawing" xmlns:wp="http://schemas.openxmlformats.org/drawingml/2006/wordprocessingDrawing" xmlns:w10="urn:schemas-microsoft-com:office:word" xmlns:w="http://schemas.openxmlformats.org/wordprocessingml/2006/main" xmlns:w14="http://schemas.microsoft.com/office/word/2010/wordml" xmlns:w15="http://schemas.microsoft.com/office/word/2012/wordml" xmlns:w16cex="http://schemas.microsoft.com/office/word/2018/wordml/cex" xmlns:w16cid="http://schemas.microsoft.com/office/word/2016/wordml/cid" xmlns:w16="http://schemas.microsoft.com/office/word/2018/wordml" xmlns:w16sdtdh="http://schemas.microsoft.com/office/word/2020/wordml/sdtdatahash" xmlns:w16se="http://schemas.microsoft.com/office/word/2015/wordml/symex" xmlns:wpg="http://schemas.microsoft.com/office/word/2010/wordprocessingGroup" xmlns:wpi="http://schemas.microsoft.com/office/word/2010/wordprocessingInk" xmlns:wne="http://schemas.microsoft.com/office/word/2006/wordml" xmlns:wps="http://schemas.microsoft.com/office/word/2010/wordprocessingShape" mc:Ignorable="w14 w15 w16se w16cid w16 w16cex w16sdtdh wp14">
   <w:abstractNum w:abstractNumId="0" w15:restartNumberingAfterBreak="0">
     <w:nsid w:val="10C05781"/>
     <w:multiLevelType w:val="multilevel"/>
@@ -1921,17 +2322,133 @@
       </w:rPr>
     </w:lvl>
   </w:abstractNum>
+  <w:abstractNum w:abstractNumId="2" w15:restartNumberingAfterBreak="0">
+    <w:nsid w:val="77F711CB"/>
+    <w:multiLevelType w:val="hybridMultilevel"/>
+    <w:tmpl w:val="8DFEDB9E"/>
+    <w:lvl w:ilvl="0" w:tplc="240A0001">
+      <w:start w:val="1"/>
+      <w:numFmt w:val="bullet"/>
+      <w:lvlText w:val=""/>
+      <w:lvlJc w:val="left"/>
+      <w:pPr>
+        <w:ind w:left="720" w:hanging="360"/>
+      </w:pPr>
+      <w:rPr>
+        <w:rFonts w:ascii="Symbol" w:hAnsi="Symbol" w:hint="default"/>
+      </w:rPr>
+    </w:lvl>
+    <w:lvl w:ilvl="1" w:tplc="240A0003" w:tentative="1">
+      <w:start w:val="1"/>
+      <w:numFmt w:val="bullet"/>
+      <w:lvlText w:val="o"/>
+      <w:lvlJc w:val="left"/>
+      <w:pPr>
+        <w:ind w:left="1440" w:hanging="360"/>
+      </w:pPr>
+      <w:rPr>
+        <w:rFonts w:ascii="Courier New" w:hAnsi="Courier New" w:cs="Courier New" w:hint="default"/>
+      </w:rPr>
+    </w:lvl>
+    <w:lvl w:ilvl="2" w:tplc="240A0005" w:tentative="1">
+      <w:start w:val="1"/>
+      <w:numFmt w:val="bullet"/>
+      <w:lvlText w:val=""/>
+      <w:lvlJc w:val="left"/>
+      <w:pPr>
+        <w:ind w:left="2160" w:hanging="360"/>
+      </w:pPr>
+      <w:rPr>
+        <w:rFonts w:ascii="Wingdings" w:hAnsi="Wingdings" w:hint="default"/>
+      </w:rPr>
+    </w:lvl>
+    <w:lvl w:ilvl="3" w:tplc="240A0001" w:tentative="1">
+      <w:start w:val="1"/>
+      <w:numFmt w:val="bullet"/>
+      <w:lvlText w:val=""/>
+      <w:lvlJc w:val="left"/>
+      <w:pPr>
+        <w:ind w:left="2880" w:hanging="360"/>
+      </w:pPr>
+      <w:rPr>
+        <w:rFonts w:ascii="Symbol" w:hAnsi="Symbol" w:hint="default"/>
+      </w:rPr>
+    </w:lvl>
+    <w:lvl w:ilvl="4" w:tplc="240A0003" w:tentative="1">
+      <w:start w:val="1"/>
+      <w:numFmt w:val="bullet"/>
+      <w:lvlText w:val="o"/>
+      <w:lvlJc w:val="left"/>
+      <w:pPr>
+        <w:ind w:left="3600" w:hanging="360"/>
+      </w:pPr>
+      <w:rPr>
+        <w:rFonts w:ascii="Courier New" w:hAnsi="Courier New" w:cs="Courier New" w:hint="default"/>
+      </w:rPr>
+    </w:lvl>
+    <w:lvl w:ilvl="5" w:tplc="240A0005" w:tentative="1">
+      <w:start w:val="1"/>
+      <w:numFmt w:val="bullet"/>
+      <w:lvlText w:val=""/>
+      <w:lvlJc w:val="left"/>
+      <w:pPr>
+        <w:ind w:left="4320" w:hanging="360"/>
+      </w:pPr>
+      <w:rPr>
+        <w:rFonts w:ascii="Wingdings" w:hAnsi="Wingdings" w:hint="default"/>
+      </w:rPr>
+    </w:lvl>
+    <w:lvl w:ilvl="6" w:tplc="240A0001" w:tentative="1">
+      <w:start w:val="1"/>
+      <w:numFmt w:val="bullet"/>
+      <w:lvlText w:val=""/>
+      <w:lvlJc w:val="left"/>
+      <w:pPr>
+        <w:ind w:left="5040" w:hanging="360"/>
+      </w:pPr>
+      <w:rPr>
+        <w:rFonts w:ascii="Symbol" w:hAnsi="Symbol" w:hint="default"/>
+      </w:rPr>
+    </w:lvl>
+    <w:lvl w:ilvl="7" w:tplc="240A0003" w:tentative="1">
+      <w:start w:val="1"/>
+      <w:numFmt w:val="bullet"/>
+      <w:lvlText w:val="o"/>
+      <w:lvlJc w:val="left"/>
+      <w:pPr>
+        <w:ind w:left="5760" w:hanging="360"/>
+      </w:pPr>
+      <w:rPr>
+        <w:rFonts w:ascii="Courier New" w:hAnsi="Courier New" w:cs="Courier New" w:hint="default"/>
+      </w:rPr>
+    </w:lvl>
+    <w:lvl w:ilvl="8" w:tplc="240A0005" w:tentative="1">
+      <w:start w:val="1"/>
+      <w:numFmt w:val="bullet"/>
+      <w:lvlText w:val=""/>
+      <w:lvlJc w:val="left"/>
+      <w:pPr>
+        <w:ind w:left="6480" w:hanging="360"/>
+      </w:pPr>
+      <w:rPr>
+        <w:rFonts w:ascii="Wingdings" w:hAnsi="Wingdings" w:hint="default"/>
+      </w:rPr>
+    </w:lvl>
+  </w:abstractNum>
   <w:num w:numId="1">
     <w:abstractNumId w:val="1"/>
   </w:num>
   <w:num w:numId="2">
     <w:abstractNumId w:val="0"/>
   </w:num>
+  <w:num w:numId="3">
+    <w:abstractNumId w:val="2"/>
+  </w:num>
 </w:numbering>
 </file>
 
 <file path=word/styles.xml><?xml version="1.0" encoding="utf-8"?>
-<w:styles xmlns:mc="http://schemas.openxmlformats.org/markup-compatibility/2006" xmlns:r="http://schemas.openxmlformats.org/officeDocument/2006/relationships" xmlns:w="http://schemas.openxmlformats.org/wordprocessingml/2006/main" xmlns:w14="http://schemas.microsoft.com/office/word/2010/wordml" xmlns:w15="http://schemas.microsoft.com/office/word/2012/wordml" xmlns:w16cex="http://schemas.microsoft.com/office/word/2018/wordml/cex" xmlns:w16cid="http://schemas.microsoft.com/office/word/2016/wordml/cid" xmlns:w16="http://schemas.microsoft.com/office/word/2018/wordml" xmlns:w16se="http://schemas.microsoft.com/office/word/2015/wordml/symex" mc:Ignorable="w14 w15 w16se w16cid w16 w16cex">
+<w:styles xmlns:mc="http://schemas.openxmlformats.org/markup-compatibility/2006" xmlns:r="http://schemas.openxmlformats.org/officeDocument/2006/relationships" xmlns:w="http://schemas.openxmlformats.org/wordprocessingml/2006/main" xmlns:w14="http://schemas.microsoft.com/office/word/2010/wordml" xmlns:w15="http://schemas.microsoft.com/office/word/2012/wordml" xmlns:w16cex="http://schemas.microsoft.com/office/word/2018/wordml/cex" xmlns:w16cid="http://schemas.microsoft.com/office/word/2016/wordml/cid" xmlns:w16="http://schemas.microsoft.com/office/word/2018/wordml" xmlns:w16sdtdh="http://schemas.microsoft.com/office/word/2020/wordml/sdtdatahash" xmlns:w16se="http://schemas.microsoft.com/office/word/2015/wordml/symex" mc:Ignorable="w14 w15 w16se w16cid w16 w16cex w16sdtdh">
   <w:docDefaults>
     <w:rPrDefault>
       <w:rPr>
@@ -2361,6 +2878,17 @@
     <w:semiHidden/>
     <w:unhideWhenUsed/>
   </w:style>
+  <w:style w:type="paragraph" w:styleId="Prrafodelista">
+    <w:name w:val="List Paragraph"/>
+    <w:basedOn w:val="Normal"/>
+    <w:uiPriority w:val="34"/>
+    <w:qFormat/>
+    <w:rsid w:val="000F01A3"/>
+    <w:pPr>
+      <w:ind w:left="720"/>
+      <w:contextualSpacing/>
+    </w:pPr>
+  </w:style>
 </w:styles>
 </file>
 

</xml_diff>

<commit_message>
Retos: actualizaciones enunciados reto 3 grupos 40-48
</commit_message>
<xml_diff>
--- a/Retos/Reto 3/Enunciados/Reto40.docx
+++ b/Retos/Reto 3/Enunciados/Reto40.docx
@@ -388,13 +388,31 @@
                       <w:highlight w:val="white"/>
                     </w:rPr>
                   </w:pPr>
+                  <w:proofErr w:type="spellStart"/>
                   <w:r>
                     <w:rPr>
                       <w:rFonts w:asciiTheme="minorHAnsi" w:eastAsia="Arial" w:hAnsiTheme="minorHAnsi" w:cstheme="minorHAnsi"/>
                       <w:highlight w:val="white"/>
                     </w:rPr>
-                    <w:t>Staphylococcus aureus</w:t>
-                  </w:r>
+                    <w:t>Staphylococcus</w:t>
+                  </w:r>
+                  <w:proofErr w:type="spellEnd"/>
+                  <w:r>
+                    <w:rPr>
+                      <w:rFonts w:asciiTheme="minorHAnsi" w:eastAsia="Arial" w:hAnsiTheme="minorHAnsi" w:cstheme="minorHAnsi"/>
+                      <w:highlight w:val="white"/>
+                    </w:rPr>
+                    <w:t xml:space="preserve"> </w:t>
+                  </w:r>
+                  <w:proofErr w:type="spellStart"/>
+                  <w:r>
+                    <w:rPr>
+                      <w:rFonts w:asciiTheme="minorHAnsi" w:eastAsia="Arial" w:hAnsiTheme="minorHAnsi" w:cstheme="minorHAnsi"/>
+                      <w:highlight w:val="white"/>
+                    </w:rPr>
+                    <w:t>aureus</w:t>
+                  </w:r>
+                  <w:proofErr w:type="spellEnd"/>
                 </w:p>
               </w:tc>
               <w:tc>
@@ -492,13 +510,31 @@
                       <w:highlight w:val="white"/>
                     </w:rPr>
                   </w:pPr>
+                  <w:proofErr w:type="spellStart"/>
                   <w:r>
                     <w:rPr>
                       <w:rFonts w:asciiTheme="minorHAnsi" w:eastAsia="Arial" w:hAnsiTheme="minorHAnsi" w:cstheme="minorHAnsi"/>
                       <w:highlight w:val="white"/>
                     </w:rPr>
-                    <w:t>Bacillus cereus</w:t>
-                  </w:r>
+                    <w:t>Bacillus</w:t>
+                  </w:r>
+                  <w:proofErr w:type="spellEnd"/>
+                  <w:r>
+                    <w:rPr>
+                      <w:rFonts w:asciiTheme="minorHAnsi" w:eastAsia="Arial" w:hAnsiTheme="minorHAnsi" w:cstheme="minorHAnsi"/>
+                      <w:highlight w:val="white"/>
+                    </w:rPr>
+                    <w:t xml:space="preserve"> </w:t>
+                  </w:r>
+                  <w:proofErr w:type="spellStart"/>
+                  <w:r>
+                    <w:rPr>
+                      <w:rFonts w:asciiTheme="minorHAnsi" w:eastAsia="Arial" w:hAnsiTheme="minorHAnsi" w:cstheme="minorHAnsi"/>
+                      <w:highlight w:val="white"/>
+                    </w:rPr>
+                    <w:t>cereus</w:t>
+                  </w:r>
+                  <w:proofErr w:type="spellEnd"/>
                 </w:p>
               </w:tc>
               <w:tc>
@@ -596,13 +632,31 @@
                       <w:highlight w:val="white"/>
                     </w:rPr>
                   </w:pPr>
+                  <w:proofErr w:type="spellStart"/>
                   <w:r>
                     <w:rPr>
                       <w:rFonts w:asciiTheme="minorHAnsi" w:eastAsia="Arial" w:hAnsiTheme="minorHAnsi" w:cstheme="minorHAnsi"/>
                       <w:highlight w:val="white"/>
                     </w:rPr>
-                    <w:t>Taenia saginata</w:t>
-                  </w:r>
+                    <w:t>Taenia</w:t>
+                  </w:r>
+                  <w:proofErr w:type="spellEnd"/>
+                  <w:r>
+                    <w:rPr>
+                      <w:rFonts w:asciiTheme="minorHAnsi" w:eastAsia="Arial" w:hAnsiTheme="minorHAnsi" w:cstheme="minorHAnsi"/>
+                      <w:highlight w:val="white"/>
+                    </w:rPr>
+                    <w:t xml:space="preserve"> </w:t>
+                  </w:r>
+                  <w:proofErr w:type="spellStart"/>
+                  <w:r>
+                    <w:rPr>
+                      <w:rFonts w:asciiTheme="minorHAnsi" w:eastAsia="Arial" w:hAnsiTheme="minorHAnsi" w:cstheme="minorHAnsi"/>
+                      <w:highlight w:val="white"/>
+                    </w:rPr>
+                    <w:t>saginata</w:t>
+                  </w:r>
+                  <w:proofErr w:type="spellEnd"/>
                 </w:p>
               </w:tc>
               <w:tc>
@@ -1379,15 +1433,15 @@
           </w:p>
           <w:p>
             <w:pPr>
+              <w:pStyle w:val="Prrafodelista"/>
               <w:numPr>
                 <w:ilvl w:val="0"/>
-                <w:numId w:val="1"/>
+                <w:numId w:val="4"/>
               </w:numPr>
-              <w:spacing w:after="0" w:line="240" w:lineRule="auto"/>
+              <w:spacing w:after="0"/>
               <w:jc w:val="both"/>
               <w:rPr>
-                <w:rFonts w:asciiTheme="minorHAnsi" w:eastAsia="Arial" w:hAnsiTheme="minorHAnsi" w:cstheme="minorHAnsi"/>
-                <w:highlight w:val="white"/>
+                <w:rFonts w:cstheme="minorHAnsi"/>
               </w:rPr>
             </w:pPr>
             <w:r>
@@ -1425,9 +1479,17 @@
             <w:r>
               <w:rPr>
                 <w:rFonts w:asciiTheme="minorHAnsi" w:eastAsia="Arial" w:hAnsiTheme="minorHAnsi" w:cstheme="minorHAnsi"/>
-                <w:highlight w:val="white"/>
-              </w:rPr>
-              <w:t>.</w:t>
+                <w:b/>
+                <w:bCs/>
+                <w:highlight w:val="white"/>
+              </w:rPr>
+              <w:t xml:space="preserve"> </w:t>
+            </w:r>
+            <w:r>
+              <w:rPr>
+                <w:rFonts w:cstheme="minorHAnsi"/>
+              </w:rPr>
+              <w:t>y se soliciten los datos por consola.</w:t>
             </w:r>
           </w:p>
           <w:p>
@@ -1694,7 +1756,25 @@
                       <w:sz w:val="20"/>
                       <w:szCs w:val="20"/>
                     </w:rPr>
-                    <w:t>2763634189 Sin diagnostico</w:t>
+                    <w:t xml:space="preserve">2763634189 </w:t>
+                  </w:r>
+                  <w:proofErr w:type="gramStart"/>
+                  <w:r>
+                    <w:rPr>
+                      <w:rFonts w:ascii="Courier New" w:eastAsia="Arial" w:hAnsi="Courier New" w:cs="Courier New"/>
+                      <w:sz w:val="20"/>
+                      <w:szCs w:val="20"/>
+                    </w:rPr>
+                    <w:t>Sin</w:t>
+                  </w:r>
+                  <w:proofErr w:type="gramEnd"/>
+                  <w:r>
+                    <w:rPr>
+                      <w:rFonts w:ascii="Courier New" w:eastAsia="Arial" w:hAnsi="Courier New" w:cs="Courier New"/>
+                      <w:sz w:val="20"/>
+                      <w:szCs w:val="20"/>
+                    </w:rPr>
+                    <w:t xml:space="preserve"> diagnostico</w:t>
                   </w:r>
                 </w:p>
                 <w:p>
@@ -1713,7 +1793,25 @@
                       <w:sz w:val="20"/>
                       <w:szCs w:val="20"/>
                     </w:rPr>
-                    <w:t>8527344940 Sin diagnostico</w:t>
+                    <w:t xml:space="preserve">8527344940 </w:t>
+                  </w:r>
+                  <w:proofErr w:type="gramStart"/>
+                  <w:r>
+                    <w:rPr>
+                      <w:rFonts w:ascii="Courier New" w:eastAsia="Arial" w:hAnsi="Courier New" w:cs="Courier New"/>
+                      <w:sz w:val="20"/>
+                      <w:szCs w:val="20"/>
+                    </w:rPr>
+                    <w:t>Sin</w:t>
+                  </w:r>
+                  <w:proofErr w:type="gramEnd"/>
+                  <w:r>
+                    <w:rPr>
+                      <w:rFonts w:ascii="Courier New" w:eastAsia="Arial" w:hAnsi="Courier New" w:cs="Courier New"/>
+                      <w:sz w:val="20"/>
+                      <w:szCs w:val="20"/>
+                    </w:rPr>
+                    <w:t xml:space="preserve"> diagnostico</w:t>
                   </w:r>
                 </w:p>
                 <w:p>
@@ -1732,7 +1830,25 @@
                       <w:sz w:val="20"/>
                       <w:szCs w:val="20"/>
                     </w:rPr>
-                    <w:t>6554737035 Sin diagnostico</w:t>
+                    <w:t xml:space="preserve">6554737035 </w:t>
+                  </w:r>
+                  <w:proofErr w:type="gramStart"/>
+                  <w:r>
+                    <w:rPr>
+                      <w:rFonts w:ascii="Courier New" w:eastAsia="Arial" w:hAnsi="Courier New" w:cs="Courier New"/>
+                      <w:sz w:val="20"/>
+                      <w:szCs w:val="20"/>
+                    </w:rPr>
+                    <w:t>Sin</w:t>
+                  </w:r>
+                  <w:proofErr w:type="gramEnd"/>
+                  <w:r>
+                    <w:rPr>
+                      <w:rFonts w:ascii="Courier New" w:eastAsia="Arial" w:hAnsi="Courier New" w:cs="Courier New"/>
+                      <w:sz w:val="20"/>
+                      <w:szCs w:val="20"/>
+                    </w:rPr>
+                    <w:t xml:space="preserve"> diagnostico</w:t>
                   </w:r>
                 </w:p>
                 <w:p>
@@ -1751,7 +1867,25 @@
                       <w:sz w:val="20"/>
                       <w:szCs w:val="20"/>
                     </w:rPr>
-                    <w:t>4177486495 Sin diagnostico</w:t>
+                    <w:t xml:space="preserve">4177486495 </w:t>
+                  </w:r>
+                  <w:proofErr w:type="gramStart"/>
+                  <w:r>
+                    <w:rPr>
+                      <w:rFonts w:ascii="Courier New" w:eastAsia="Arial" w:hAnsi="Courier New" w:cs="Courier New"/>
+                      <w:sz w:val="20"/>
+                      <w:szCs w:val="20"/>
+                    </w:rPr>
+                    <w:t>Sin</w:t>
+                  </w:r>
+                  <w:proofErr w:type="gramEnd"/>
+                  <w:r>
+                    <w:rPr>
+                      <w:rFonts w:ascii="Courier New" w:eastAsia="Arial" w:hAnsi="Courier New" w:cs="Courier New"/>
+                      <w:sz w:val="20"/>
+                      <w:szCs w:val="20"/>
+                    </w:rPr>
+                    <w:t xml:space="preserve"> diagnostico</w:t>
                   </w:r>
                 </w:p>
                 <w:p>
@@ -1852,7 +1986,15 @@
                 <w:rFonts w:asciiTheme="minorHAnsi" w:eastAsia="Arial" w:hAnsiTheme="minorHAnsi" w:cstheme="minorHAnsi"/>
                 <w:color w:val="202122"/>
               </w:rPr>
-              <w:t>Utilizar label</w:t>
+              <w:t xml:space="preserve">Utilizar </w:t>
+            </w:r>
+            <w:proofErr w:type="spellStart"/>
+            <w:r>
+              <w:rPr>
+                <w:rFonts w:asciiTheme="minorHAnsi" w:eastAsia="Arial" w:hAnsiTheme="minorHAnsi" w:cstheme="minorHAnsi"/>
+                <w:color w:val="202122"/>
+              </w:rPr>
+              <w:t>label</w:t>
             </w:r>
             <w:r>
               <w:rPr>
@@ -1861,6 +2003,7 @@
               </w:rPr>
               <w:t>s</w:t>
             </w:r>
+            <w:proofErr w:type="spellEnd"/>
             <w:r>
               <w:rPr>
                 <w:rFonts w:asciiTheme="minorHAnsi" w:eastAsia="Arial" w:hAnsiTheme="minorHAnsi" w:cstheme="minorHAnsi"/>
@@ -2073,6 +2216,142 @@
               <w:t xml:space="preserve">Tener en cuenta que esto es solo una sugerencia y no es necesario replicarla al con exactitud. Usted puede presentar su propio diseño que cumpla con los requerimientos mínimos solicitados para la interfaz de usuario grafica. </w:t>
             </w:r>
           </w:p>
+          <w:p>
+            <w:pPr>
+              <w:widowControl w:val="0"/>
+              <w:jc w:val="both"/>
+              <w:rPr>
+                <w:rFonts w:asciiTheme="minorHAnsi" w:eastAsia="Arial" w:hAnsiTheme="minorHAnsi" w:cstheme="minorHAnsi"/>
+                <w:color w:val="202122"/>
+              </w:rPr>
+            </w:pPr>
+            <w:r>
+              <w:rPr>
+                <w:rFonts w:asciiTheme="minorHAnsi" w:eastAsia="Arial" w:hAnsiTheme="minorHAnsi" w:cstheme="minorHAnsi"/>
+                <w:b/>
+                <w:bCs/>
+                <w:color w:val="202122"/>
+              </w:rPr>
+              <w:t>NOTA</w:t>
+            </w:r>
+            <w:r>
+              <w:rPr>
+                <w:rFonts w:asciiTheme="minorHAnsi" w:eastAsia="Arial" w:hAnsiTheme="minorHAnsi" w:cstheme="minorHAnsi"/>
+                <w:b/>
+                <w:bCs/>
+                <w:color w:val="202122"/>
+              </w:rPr>
+              <w:t xml:space="preserve">: </w:t>
+            </w:r>
+            <w:r>
+              <w:rPr>
+                <w:rFonts w:ascii="Roboto" w:hAnsi="Roboto"/>
+                <w:color w:val="202124"/>
+                <w:sz w:val="20"/>
+                <w:szCs w:val="20"/>
+                <w:shd w:val="clear" w:color="auto" w:fill="FFFFFF"/>
+              </w:rPr>
+              <w:t xml:space="preserve">A la actividad de </w:t>
+            </w:r>
+            <w:proofErr w:type="spellStart"/>
+            <w:r>
+              <w:rPr>
+                <w:rFonts w:ascii="Roboto" w:hAnsi="Roboto"/>
+                <w:color w:val="202124"/>
+                <w:sz w:val="20"/>
+                <w:szCs w:val="20"/>
+                <w:shd w:val="clear" w:color="auto" w:fill="FFFFFF"/>
+              </w:rPr>
+              <w:t>C</w:t>
+            </w:r>
+            <w:r>
+              <w:rPr>
+                <w:rFonts w:ascii="Roboto" w:hAnsi="Roboto"/>
+                <w:color w:val="202124"/>
+                <w:sz w:val="20"/>
+                <w:szCs w:val="20"/>
+                <w:shd w:val="clear" w:color="auto" w:fill="FFFFFF"/>
+              </w:rPr>
+              <w:t>od</w:t>
+            </w:r>
+            <w:r>
+              <w:rPr>
+                <w:rFonts w:ascii="Roboto" w:hAnsi="Roboto"/>
+                <w:color w:val="202124"/>
+                <w:sz w:val="20"/>
+                <w:szCs w:val="20"/>
+                <w:shd w:val="clear" w:color="auto" w:fill="FFFFFF"/>
+              </w:rPr>
+              <w:t>e</w:t>
+            </w:r>
+            <w:r>
+              <w:rPr>
+                <w:rFonts w:ascii="Roboto" w:hAnsi="Roboto"/>
+                <w:color w:val="202124"/>
+                <w:sz w:val="20"/>
+                <w:szCs w:val="20"/>
+                <w:shd w:val="clear" w:color="auto" w:fill="FFFFFF"/>
+              </w:rPr>
+              <w:t>grade</w:t>
+            </w:r>
+            <w:proofErr w:type="spellEnd"/>
+            <w:r>
+              <w:rPr>
+                <w:rFonts w:ascii="Roboto" w:hAnsi="Roboto"/>
+                <w:color w:val="202124"/>
+                <w:sz w:val="20"/>
+                <w:szCs w:val="20"/>
+                <w:shd w:val="clear" w:color="auto" w:fill="FFFFFF"/>
+              </w:rPr>
+              <w:t xml:space="preserve"> correspondiente deberá subir los archivos de </w:t>
+            </w:r>
+            <w:r>
+              <w:rPr>
+                <w:rFonts w:ascii="Roboto" w:hAnsi="Roboto"/>
+                <w:b/>
+                <w:bCs/>
+                <w:color w:val="202124"/>
+                <w:sz w:val="20"/>
+                <w:szCs w:val="20"/>
+                <w:shd w:val="clear" w:color="auto" w:fill="FFFFFF"/>
+              </w:rPr>
+              <w:t xml:space="preserve">Persona.java, </w:t>
+            </w:r>
+            <w:r>
+              <w:rPr>
+                <w:rFonts w:ascii="Roboto" w:hAnsi="Roboto"/>
+                <w:b/>
+                <w:bCs/>
+                <w:color w:val="202124"/>
+                <w:sz w:val="20"/>
+                <w:szCs w:val="20"/>
+                <w:shd w:val="clear" w:color="auto" w:fill="FFFFFF"/>
+              </w:rPr>
+              <w:t>Paciente</w:t>
+            </w:r>
+            <w:r>
+              <w:rPr>
+                <w:rFonts w:ascii="Roboto" w:hAnsi="Roboto"/>
+                <w:b/>
+                <w:bCs/>
+                <w:color w:val="202124"/>
+                <w:sz w:val="20"/>
+                <w:szCs w:val="20"/>
+                <w:shd w:val="clear" w:color="auto" w:fill="FFFFFF"/>
+              </w:rPr>
+              <w:t>.java y reto3.java</w:t>
+            </w:r>
+            <w:r>
+              <w:rPr>
+                <w:rFonts w:ascii="Roboto" w:hAnsi="Roboto"/>
+                <w:color w:val="202124"/>
+                <w:sz w:val="20"/>
+                <w:szCs w:val="20"/>
+                <w:shd w:val="clear" w:color="auto" w:fill="FFFFFF"/>
+              </w:rPr>
+              <w:t>.</w:t>
+            </w:r>
+          </w:p>
         </w:tc>
       </w:tr>
     </w:tbl>
@@ -2323,6 +2602,119 @@
     </w:lvl>
   </w:abstractNum>
   <w:abstractNum w:abstractNumId="2" w15:restartNumberingAfterBreak="0">
+    <w:nsid w:val="66994B42"/>
+    <w:multiLevelType w:val="hybridMultilevel"/>
+    <w:tmpl w:val="85962AC0"/>
+    <w:lvl w:ilvl="0" w:tplc="240A0001">
+      <w:start w:val="1"/>
+      <w:numFmt w:val="bullet"/>
+      <w:lvlText w:val=""/>
+      <w:lvlJc w:val="left"/>
+      <w:pPr>
+        <w:ind w:left="720" w:hanging="360"/>
+      </w:pPr>
+      <w:rPr>
+        <w:rFonts w:ascii="Symbol" w:hAnsi="Symbol" w:hint="default"/>
+      </w:rPr>
+    </w:lvl>
+    <w:lvl w:ilvl="1" w:tplc="240A0003" w:tentative="1">
+      <w:start w:val="1"/>
+      <w:numFmt w:val="bullet"/>
+      <w:lvlText w:val="o"/>
+      <w:lvlJc w:val="left"/>
+      <w:pPr>
+        <w:ind w:left="1440" w:hanging="360"/>
+      </w:pPr>
+      <w:rPr>
+        <w:rFonts w:ascii="Courier New" w:hAnsi="Courier New" w:cs="Courier New" w:hint="default"/>
+      </w:rPr>
+    </w:lvl>
+    <w:lvl w:ilvl="2" w:tplc="240A0005" w:tentative="1">
+      <w:start w:val="1"/>
+      <w:numFmt w:val="bullet"/>
+      <w:lvlText w:val=""/>
+      <w:lvlJc w:val="left"/>
+      <w:pPr>
+        <w:ind w:left="2160" w:hanging="360"/>
+      </w:pPr>
+      <w:rPr>
+        <w:rFonts w:ascii="Wingdings" w:hAnsi="Wingdings" w:hint="default"/>
+      </w:rPr>
+    </w:lvl>
+    <w:lvl w:ilvl="3" w:tplc="240A0001" w:tentative="1">
+      <w:start w:val="1"/>
+      <w:numFmt w:val="bullet"/>
+      <w:lvlText w:val=""/>
+      <w:lvlJc w:val="left"/>
+      <w:pPr>
+        <w:ind w:left="2880" w:hanging="360"/>
+      </w:pPr>
+      <w:rPr>
+        <w:rFonts w:ascii="Symbol" w:hAnsi="Symbol" w:hint="default"/>
+      </w:rPr>
+    </w:lvl>
+    <w:lvl w:ilvl="4" w:tplc="240A0003" w:tentative="1">
+      <w:start w:val="1"/>
+      <w:numFmt w:val="bullet"/>
+      <w:lvlText w:val="o"/>
+      <w:lvlJc w:val="left"/>
+      <w:pPr>
+        <w:ind w:left="3600" w:hanging="360"/>
+      </w:pPr>
+      <w:rPr>
+        <w:rFonts w:ascii="Courier New" w:hAnsi="Courier New" w:cs="Courier New" w:hint="default"/>
+      </w:rPr>
+    </w:lvl>
+    <w:lvl w:ilvl="5" w:tplc="240A0005" w:tentative="1">
+      <w:start w:val="1"/>
+      <w:numFmt w:val="bullet"/>
+      <w:lvlText w:val=""/>
+      <w:lvlJc w:val="left"/>
+      <w:pPr>
+        <w:ind w:left="4320" w:hanging="360"/>
+      </w:pPr>
+      <w:rPr>
+        <w:rFonts w:ascii="Wingdings" w:hAnsi="Wingdings" w:hint="default"/>
+      </w:rPr>
+    </w:lvl>
+    <w:lvl w:ilvl="6" w:tplc="240A0001" w:tentative="1">
+      <w:start w:val="1"/>
+      <w:numFmt w:val="bullet"/>
+      <w:lvlText w:val=""/>
+      <w:lvlJc w:val="left"/>
+      <w:pPr>
+        <w:ind w:left="5040" w:hanging="360"/>
+      </w:pPr>
+      <w:rPr>
+        <w:rFonts w:ascii="Symbol" w:hAnsi="Symbol" w:hint="default"/>
+      </w:rPr>
+    </w:lvl>
+    <w:lvl w:ilvl="7" w:tplc="240A0003" w:tentative="1">
+      <w:start w:val="1"/>
+      <w:numFmt w:val="bullet"/>
+      <w:lvlText w:val="o"/>
+      <w:lvlJc w:val="left"/>
+      <w:pPr>
+        <w:ind w:left="5760" w:hanging="360"/>
+      </w:pPr>
+      <w:rPr>
+        <w:rFonts w:ascii="Courier New" w:hAnsi="Courier New" w:cs="Courier New" w:hint="default"/>
+      </w:rPr>
+    </w:lvl>
+    <w:lvl w:ilvl="8" w:tplc="240A0005" w:tentative="1">
+      <w:start w:val="1"/>
+      <w:numFmt w:val="bullet"/>
+      <w:lvlText w:val=""/>
+      <w:lvlJc w:val="left"/>
+      <w:pPr>
+        <w:ind w:left="6480" w:hanging="360"/>
+      </w:pPr>
+      <w:rPr>
+        <w:rFonts w:ascii="Wingdings" w:hAnsi="Wingdings" w:hint="default"/>
+      </w:rPr>
+    </w:lvl>
+  </w:abstractNum>
+  <w:abstractNum w:abstractNumId="3" w15:restartNumberingAfterBreak="0">
     <w:nsid w:val="77F711CB"/>
     <w:multiLevelType w:val="hybridMultilevel"/>
     <w:tmpl w:val="8DFEDB9E"/>
@@ -2442,6 +2834,9 @@
     <w:abstractNumId w:val="0"/>
   </w:num>
   <w:num w:numId="3">
+    <w:abstractNumId w:val="3"/>
+  </w:num>
+  <w:num w:numId="4">
     <w:abstractNumId w:val="2"/>
   </w:num>
 </w:numbering>

</xml_diff>